<commit_message>
Report Updated and Model signal names changed
</commit_message>
<xml_diff>
--- a/Report for the model.docx
+++ b/Report for the model.docx
@@ -348,7 +348,7 @@
                                   <w:pPr>
                                     <w:pStyle w:val="Heading2"/>
                                   </w:pPr>
-                                  <w:bookmarkStart w:id="0" w:name="_Toc59107410"/>
+                                  <w:bookmarkStart w:id="0" w:name="_Toc59110151"/>
                                   <w:r>
                                     <w:t xml:space="preserve">Name: </w:t>
                                   </w:r>
@@ -366,7 +366,7 @@
                                   <w:pPr>
                                     <w:pStyle w:val="Heading2"/>
                                   </w:pPr>
-                                  <w:bookmarkStart w:id="1" w:name="_Toc59107411"/>
+                                  <w:bookmarkStart w:id="1" w:name="_Toc59110152"/>
                                   <w:r>
                                     <w:t>Unique ID: 2005557</w:t>
                                   </w:r>
@@ -396,10 +396,6 @@
                 </mc:Choice>
                 <mc:Fallback>
                   <w:pict>
-                    <v:shapetype id="_x0000_t202" coordsize="21600,21600" o:spt="202" path="m,l,21600r21600,l21600,xe">
-                      <v:stroke joinstyle="miter"/>
-                      <v:path gradientshapeok="t" o:connecttype="rect"/>
-                    </v:shapetype>
                     <v:shape id="Text Box 3" o:spid="_x0000_s1027" type="#_x0000_t202" style="width:414.2pt;height:73.8pt;visibility:visible;mso-wrap-style:square;mso-left-percent:-10001;mso-top-percent:-10001;mso-position-horizontal:absolute;mso-position-horizontal-relative:char;mso-position-vertical:absolute;mso-position-vertical-relative:line;mso-left-percent:-10001;mso-top-percent:-10001;v-text-anchor:top" o:gfxdata="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" filled="f" stroked="f" strokeweight=".5pt">
                       <v:textbox>
                         <w:txbxContent>
@@ -407,7 +403,7 @@
                             <w:pPr>
                               <w:pStyle w:val="Heading2"/>
                             </w:pPr>
-                            <w:bookmarkStart w:id="2" w:name="_Toc59107410"/>
+                            <w:bookmarkStart w:id="2" w:name="_Toc59110151"/>
                             <w:r>
                               <w:t xml:space="preserve">Name: </w:t>
                             </w:r>
@@ -425,7 +421,7 @@
                             <w:pPr>
                               <w:pStyle w:val="Heading2"/>
                             </w:pPr>
-                            <w:bookmarkStart w:id="3" w:name="_Toc59107411"/>
+                            <w:bookmarkStart w:id="3" w:name="_Toc59110152"/>
                             <w:r>
                               <w:t>Unique ID: 2005557</w:t>
                             </w:r>
@@ -613,8 +609,6 @@
             <w:t>Contents</w:t>
           </w:r>
         </w:p>
-        <w:bookmarkStart w:id="4" w:name="_GoBack"/>
-        <w:bookmarkEnd w:id="4"/>
         <w:p>
           <w:pPr>
             <w:pStyle w:val="TOC2"/>
@@ -635,7 +629,7 @@
           <w:r>
             <w:fldChar w:fldCharType="separate"/>
           </w:r>
-          <w:hyperlink r:id="rId12" w:anchor="_Toc59107410" w:history="1">
+          <w:hyperlink r:id="rId12" w:anchor="_Toc59110151" w:history="1">
             <w:r>
               <w:rPr>
                 <w:rStyle w:val="Hyperlink"/>
@@ -662,7 +656,7 @@
                 <w:noProof/>
                 <w:webHidden/>
               </w:rPr>
-              <w:instrText xml:space="preserve"> PAGEREF _Toc59107410 \h </w:instrText>
+              <w:instrText xml:space="preserve"> PAGEREF _Toc59110151 \h </w:instrText>
             </w:r>
             <w:r>
               <w:rPr>
@@ -704,7 +698,7 @@
               <w:sz w:val="22"/>
             </w:rPr>
           </w:pPr>
-          <w:hyperlink r:id="rId13" w:anchor="_Toc59107411" w:history="1">
+          <w:hyperlink r:id="rId13" w:anchor="_Toc59110152" w:history="1">
             <w:r>
               <w:rPr>
                 <w:rStyle w:val="Hyperlink"/>
@@ -731,7 +725,7 @@
                 <w:noProof/>
                 <w:webHidden/>
               </w:rPr>
-              <w:instrText xml:space="preserve"> PAGEREF _Toc59107411 \h </w:instrText>
+              <w:instrText xml:space="preserve"> PAGEREF _Toc59110152 \h </w:instrText>
             </w:r>
             <w:r>
               <w:rPr>
@@ -773,7 +767,7 @@
               <w:sz w:val="22"/>
             </w:rPr>
           </w:pPr>
-          <w:hyperlink w:anchor="_Toc59107412" w:history="1">
+          <w:hyperlink w:anchor="_Toc59110153" w:history="1">
             <w:r>
               <w:rPr>
                 <w:rStyle w:val="Hyperlink"/>
@@ -800,7 +794,7 @@
                 <w:noProof/>
                 <w:webHidden/>
               </w:rPr>
-              <w:instrText xml:space="preserve"> PAGEREF _Toc59107412 \h </w:instrText>
+              <w:instrText xml:space="preserve"> PAGEREF _Toc59110153 \h </w:instrText>
             </w:r>
             <w:r>
               <w:rPr>
@@ -842,7 +836,7 @@
               <w:sz w:val="22"/>
             </w:rPr>
           </w:pPr>
-          <w:hyperlink w:anchor="_Toc59107413" w:history="1">
+          <w:hyperlink w:anchor="_Toc59110154" w:history="1">
             <w:r>
               <w:rPr>
                 <w:rStyle w:val="Hyperlink"/>
@@ -869,7 +863,7 @@
                 <w:noProof/>
                 <w:webHidden/>
               </w:rPr>
-              <w:instrText xml:space="preserve"> PAGEREF _Toc59107413 \h </w:instrText>
+              <w:instrText xml:space="preserve"> PAGEREF _Toc59110154 \h </w:instrText>
             </w:r>
             <w:r>
               <w:rPr>
@@ -911,7 +905,7 @@
               <w:sz w:val="22"/>
             </w:rPr>
           </w:pPr>
-          <w:hyperlink w:anchor="_Toc59107414" w:history="1">
+          <w:hyperlink w:anchor="_Toc59110155" w:history="1">
             <w:r>
               <w:rPr>
                 <w:rStyle w:val="Hyperlink"/>
@@ -938,7 +932,7 @@
                 <w:noProof/>
                 <w:webHidden/>
               </w:rPr>
-              <w:instrText xml:space="preserve"> PAGEREF _Toc59107414 \h </w:instrText>
+              <w:instrText xml:space="preserve"> PAGEREF _Toc59110155 \h </w:instrText>
             </w:r>
             <w:r>
               <w:rPr>
@@ -980,7 +974,7 @@
               <w:sz w:val="22"/>
             </w:rPr>
           </w:pPr>
-          <w:hyperlink w:anchor="_Toc59107415" w:history="1">
+          <w:hyperlink w:anchor="_Toc59110156" w:history="1">
             <w:r>
               <w:rPr>
                 <w:rStyle w:val="Hyperlink"/>
@@ -1007,7 +1001,7 @@
                 <w:noProof/>
                 <w:webHidden/>
               </w:rPr>
-              <w:instrText xml:space="preserve"> PAGEREF _Toc59107415 \h </w:instrText>
+              <w:instrText xml:space="preserve"> PAGEREF _Toc59110156 \h </w:instrText>
             </w:r>
             <w:r>
               <w:rPr>
@@ -1049,7 +1043,7 @@
               <w:sz w:val="22"/>
             </w:rPr>
           </w:pPr>
-          <w:hyperlink w:anchor="_Toc59107416" w:history="1">
+          <w:hyperlink w:anchor="_Toc59110157" w:history="1">
             <w:r>
               <w:rPr>
                 <w:rStyle w:val="Hyperlink"/>
@@ -1076,7 +1070,7 @@
                 <w:noProof/>
                 <w:webHidden/>
               </w:rPr>
-              <w:instrText xml:space="preserve"> PAGEREF _Toc59107416 \h </w:instrText>
+              <w:instrText xml:space="preserve"> PAGEREF _Toc59110157 \h </w:instrText>
             </w:r>
             <w:r>
               <w:rPr>
@@ -1118,7 +1112,7 @@
               <w:sz w:val="22"/>
             </w:rPr>
           </w:pPr>
-          <w:hyperlink w:anchor="_Toc59107417" w:history="1">
+          <w:hyperlink w:anchor="_Toc59110158" w:history="1">
             <w:r>
               <w:rPr>
                 <w:rStyle w:val="Hyperlink"/>
@@ -1145,7 +1139,7 @@
                 <w:noProof/>
                 <w:webHidden/>
               </w:rPr>
-              <w:instrText xml:space="preserve"> PAGEREF _Toc59107417 \h </w:instrText>
+              <w:instrText xml:space="preserve"> PAGEREF _Toc59110158 \h </w:instrText>
             </w:r>
             <w:r>
               <w:rPr>
@@ -1187,7 +1181,7 @@
               <w:sz w:val="22"/>
             </w:rPr>
           </w:pPr>
-          <w:hyperlink w:anchor="_Toc59107418" w:history="1">
+          <w:hyperlink w:anchor="_Toc59110159" w:history="1">
             <w:r>
               <w:rPr>
                 <w:rStyle w:val="Hyperlink"/>
@@ -1214,7 +1208,7 @@
                 <w:noProof/>
                 <w:webHidden/>
               </w:rPr>
-              <w:instrText xml:space="preserve"> PAGEREF _Toc59107418 \h </w:instrText>
+              <w:instrText xml:space="preserve"> PAGEREF _Toc59110159 \h </w:instrText>
             </w:r>
             <w:r>
               <w:rPr>
@@ -1256,7 +1250,7 @@
               <w:sz w:val="22"/>
             </w:rPr>
           </w:pPr>
-          <w:hyperlink w:anchor="_Toc59107419" w:history="1">
+          <w:hyperlink w:anchor="_Toc59110160" w:history="1">
             <w:r>
               <w:rPr>
                 <w:rStyle w:val="Hyperlink"/>
@@ -1283,7 +1277,7 @@
                 <w:noProof/>
                 <w:webHidden/>
               </w:rPr>
-              <w:instrText xml:space="preserve"> PAGEREF _Toc59107419 \h </w:instrText>
+              <w:instrText xml:space="preserve"> PAGEREF _Toc59110160 \h </w:instrText>
             </w:r>
             <w:r>
               <w:rPr>
@@ -1325,7 +1319,7 @@
               <w:sz w:val="22"/>
             </w:rPr>
           </w:pPr>
-          <w:hyperlink w:anchor="_Toc59107420" w:history="1">
+          <w:hyperlink w:anchor="_Toc59110161" w:history="1">
             <w:r>
               <w:rPr>
                 <w:rStyle w:val="Hyperlink"/>
@@ -1352,7 +1346,7 @@
                 <w:noProof/>
                 <w:webHidden/>
               </w:rPr>
-              <w:instrText xml:space="preserve"> PAGEREF _Toc59107420 \h </w:instrText>
+              <w:instrText xml:space="preserve"> PAGEREF _Toc59110161 \h </w:instrText>
             </w:r>
             <w:r>
               <w:rPr>
@@ -1394,7 +1388,7 @@
               <w:sz w:val="22"/>
             </w:rPr>
           </w:pPr>
-          <w:hyperlink w:anchor="_Toc59107421" w:history="1">
+          <w:hyperlink w:anchor="_Toc59110162" w:history="1">
             <w:r>
               <w:rPr>
                 <w:rStyle w:val="Hyperlink"/>
@@ -1421,7 +1415,7 @@
                 <w:noProof/>
                 <w:webHidden/>
               </w:rPr>
-              <w:instrText xml:space="preserve"> PAGEREF _Toc59107421 \h </w:instrText>
+              <w:instrText xml:space="preserve"> PAGEREF _Toc59110162 \h </w:instrText>
             </w:r>
             <w:r>
               <w:rPr>
@@ -1463,7 +1457,7 @@
               <w:sz w:val="22"/>
             </w:rPr>
           </w:pPr>
-          <w:hyperlink w:anchor="_Toc59107422" w:history="1">
+          <w:hyperlink w:anchor="_Toc59110163" w:history="1">
             <w:r>
               <w:rPr>
                 <w:rStyle w:val="Hyperlink"/>
@@ -1490,7 +1484,7 @@
                 <w:noProof/>
                 <w:webHidden/>
               </w:rPr>
-              <w:instrText xml:space="preserve"> PAGEREF _Toc59107422 \h </w:instrText>
+              <w:instrText xml:space="preserve"> PAGEREF _Toc59110163 \h </w:instrText>
             </w:r>
             <w:r>
               <w:rPr>
@@ -1532,7 +1526,7 @@
               <w:sz w:val="22"/>
             </w:rPr>
           </w:pPr>
-          <w:hyperlink w:anchor="_Toc59107423" w:history="1">
+          <w:hyperlink w:anchor="_Toc59110164" w:history="1">
             <w:r>
               <w:rPr>
                 <w:rStyle w:val="Hyperlink"/>
@@ -1559,7 +1553,7 @@
                 <w:noProof/>
                 <w:webHidden/>
               </w:rPr>
-              <w:instrText xml:space="preserve"> PAGEREF _Toc59107423 \h </w:instrText>
+              <w:instrText xml:space="preserve"> PAGEREF _Toc59110164 \h </w:instrText>
             </w:r>
             <w:r>
               <w:rPr>
@@ -1601,7 +1595,7 @@
               <w:sz w:val="22"/>
             </w:rPr>
           </w:pPr>
-          <w:hyperlink w:anchor="_Toc59107424" w:history="1">
+          <w:hyperlink w:anchor="_Toc59110165" w:history="1">
             <w:r>
               <w:rPr>
                 <w:rStyle w:val="Hyperlink"/>
@@ -1628,7 +1622,7 @@
                 <w:noProof/>
                 <w:webHidden/>
               </w:rPr>
-              <w:instrText xml:space="preserve"> PAGEREF _Toc59107424 \h </w:instrText>
+              <w:instrText xml:space="preserve"> PAGEREF _Toc59110165 \h </w:instrText>
             </w:r>
             <w:r>
               <w:rPr>
@@ -1670,7 +1664,7 @@
               <w:sz w:val="22"/>
             </w:rPr>
           </w:pPr>
-          <w:hyperlink w:anchor="_Toc59107425" w:history="1">
+          <w:hyperlink w:anchor="_Toc59110166" w:history="1">
             <w:r>
               <w:rPr>
                 <w:rStyle w:val="Hyperlink"/>
@@ -1697,7 +1691,7 @@
                 <w:noProof/>
                 <w:webHidden/>
               </w:rPr>
-              <w:instrText xml:space="preserve"> PAGEREF _Toc59107425 \h </w:instrText>
+              <w:instrText xml:space="preserve"> PAGEREF _Toc59110166 \h </w:instrText>
             </w:r>
             <w:r>
               <w:rPr>
@@ -1718,6 +1712,75 @@
                 <w:webHidden/>
               </w:rPr>
               <w:t>11</w:t>
+            </w:r>
+            <w:r>
+              <w:rPr>
+                <w:noProof/>
+                <w:webHidden/>
+              </w:rPr>
+              <w:fldChar w:fldCharType="end"/>
+            </w:r>
+          </w:hyperlink>
+        </w:p>
+        <w:p>
+          <w:pPr>
+            <w:pStyle w:val="TOC3"/>
+            <w:tabs>
+              <w:tab w:val="right" w:leader="dot" w:pos="10178"/>
+            </w:tabs>
+            <w:rPr>
+              <w:noProof/>
+              <w:sz w:val="22"/>
+            </w:rPr>
+          </w:pPr>
+          <w:hyperlink w:anchor="_Toc59110167" w:history="1">
+            <w:r>
+              <w:rPr>
+                <w:rStyle w:val="Hyperlink"/>
+                <w:noProof/>
+              </w:rPr>
+              <w:t>4.1 Output Explanation</w:t>
+            </w:r>
+            <w:r>
+              <w:rPr>
+                <w:noProof/>
+                <w:webHidden/>
+              </w:rPr>
+              <w:tab/>
+            </w:r>
+            <w:r>
+              <w:rPr>
+                <w:noProof/>
+                <w:webHidden/>
+              </w:rPr>
+              <w:fldChar w:fldCharType="begin"/>
+            </w:r>
+            <w:r>
+              <w:rPr>
+                <w:noProof/>
+                <w:webHidden/>
+              </w:rPr>
+              <w:instrText xml:space="preserve"> PAGEREF _Toc59110167 \h </w:instrText>
+            </w:r>
+            <w:r>
+              <w:rPr>
+                <w:noProof/>
+                <w:webHidden/>
+              </w:rPr>
+            </w:r>
+            <w:r>
+              <w:rPr>
+                <w:noProof/>
+                <w:webHidden/>
+              </w:rPr>
+              <w:fldChar w:fldCharType="separate"/>
+            </w:r>
+            <w:r>
+              <w:rPr>
+                <w:noProof/>
+                <w:webHidden/>
+              </w:rPr>
+              <w:t>12</w:t>
             </w:r>
             <w:r>
               <w:rPr>
@@ -1739,7 +1802,7 @@
               <w:sz w:val="22"/>
             </w:rPr>
           </w:pPr>
-          <w:hyperlink w:anchor="_Toc59107426" w:history="1">
+          <w:hyperlink w:anchor="_Toc59110168" w:history="1">
             <w:r>
               <w:rPr>
                 <w:rStyle w:val="Hyperlink"/>
@@ -1766,7 +1829,7 @@
                 <w:noProof/>
                 <w:webHidden/>
               </w:rPr>
-              <w:instrText xml:space="preserve"> PAGEREF _Toc59107426 \h </w:instrText>
+              <w:instrText xml:space="preserve"> PAGEREF _Toc59110168 \h </w:instrText>
             </w:r>
             <w:r>
               <w:rPr>
@@ -1786,7 +1849,7 @@
                 <w:noProof/>
                 <w:webHidden/>
               </w:rPr>
-              <w:t>12</w:t>
+              <w:t>14</w:t>
             </w:r>
             <w:r>
               <w:rPr>
@@ -1815,24 +1878,6 @@
     </w:sdt>
     <w:p>
       <w:pPr>
-        <w:spacing w:after="200" w:line="300" w:lineRule="auto"/>
-        <w:jc w:val="both"/>
-      </w:pPr>
-    </w:p>
-    <w:p>
-      <w:pPr>
-        <w:spacing w:after="200" w:line="300" w:lineRule="auto"/>
-        <w:jc w:val="both"/>
-      </w:pPr>
-    </w:p>
-    <w:p>
-      <w:pPr>
-        <w:spacing w:after="200" w:line="300" w:lineRule="auto"/>
-        <w:jc w:val="both"/>
-      </w:pPr>
-    </w:p>
-    <w:p>
-      <w:pPr>
         <w:pStyle w:val="TOCHeading"/>
         <w:jc w:val="both"/>
       </w:pPr>
@@ -1848,6 +1893,8 @@
         <w:jc w:val="both"/>
       </w:pPr>
     </w:p>
+    <w:bookmarkStart w:id="4" w:name="_GoBack"/>
+    <w:bookmarkEnd w:id="4"/>
     <w:p>
       <w:pPr>
         <w:pStyle w:val="TableofFigures"/>
@@ -1868,7 +1915,7 @@
       <w:r>
         <w:fldChar w:fldCharType="separate"/>
       </w:r>
-      <w:hyperlink w:anchor="_Toc59106745" w:history="1">
+      <w:hyperlink w:anchor="_Toc59110169" w:history="1">
         <w:r>
           <w:rPr>
             <w:rStyle w:val="Hyperlink"/>
@@ -1895,7 +1942,7 @@
             <w:noProof/>
             <w:webHidden/>
           </w:rPr>
-          <w:instrText xml:space="preserve"> PAGEREF _Toc59106745 \h </w:instrText>
+          <w:instrText xml:space="preserve"> PAGEREF _Toc59110169 \h </w:instrText>
         </w:r>
         <w:r>
           <w:rPr>
@@ -1937,7 +1984,7 @@
           <w:sz w:val="22"/>
         </w:rPr>
       </w:pPr>
-      <w:hyperlink w:anchor="_Toc59106746" w:history="1">
+      <w:hyperlink w:anchor="_Toc59110170" w:history="1">
         <w:r>
           <w:rPr>
             <w:rStyle w:val="Hyperlink"/>
@@ -1964,7 +2011,7 @@
             <w:noProof/>
             <w:webHidden/>
           </w:rPr>
-          <w:instrText xml:space="preserve"> PAGEREF _Toc59106746 \h </w:instrText>
+          <w:instrText xml:space="preserve"> PAGEREF _Toc59110170 \h </w:instrText>
         </w:r>
         <w:r>
           <w:rPr>
@@ -2006,7 +2053,7 @@
           <w:sz w:val="22"/>
         </w:rPr>
       </w:pPr>
-      <w:hyperlink w:anchor="_Toc59106747" w:history="1">
+      <w:hyperlink w:anchor="_Toc59110171" w:history="1">
         <w:r>
           <w:rPr>
             <w:rStyle w:val="Hyperlink"/>
@@ -2033,7 +2080,7 @@
             <w:noProof/>
             <w:webHidden/>
           </w:rPr>
-          <w:instrText xml:space="preserve"> PAGEREF _Toc59106747 \h </w:instrText>
+          <w:instrText xml:space="preserve"> PAGEREF _Toc59110171 \h </w:instrText>
         </w:r>
         <w:r>
           <w:rPr>
@@ -2075,7 +2122,7 @@
           <w:sz w:val="22"/>
         </w:rPr>
       </w:pPr>
-      <w:hyperlink w:anchor="_Toc59106748" w:history="1">
+      <w:hyperlink w:anchor="_Toc59110172" w:history="1">
         <w:r>
           <w:rPr>
             <w:rStyle w:val="Hyperlink"/>
@@ -2102,7 +2149,7 @@
             <w:noProof/>
             <w:webHidden/>
           </w:rPr>
-          <w:instrText xml:space="preserve"> PAGEREF _Toc59106748 \h </w:instrText>
+          <w:instrText xml:space="preserve"> PAGEREF _Toc59110172 \h </w:instrText>
         </w:r>
         <w:r>
           <w:rPr>
@@ -2144,7 +2191,7 @@
           <w:sz w:val="22"/>
         </w:rPr>
       </w:pPr>
-      <w:hyperlink w:anchor="_Toc59106749" w:history="1">
+      <w:hyperlink w:anchor="_Toc59110173" w:history="1">
         <w:r>
           <w:rPr>
             <w:rStyle w:val="Hyperlink"/>
@@ -2171,7 +2218,7 @@
             <w:noProof/>
             <w:webHidden/>
           </w:rPr>
-          <w:instrText xml:space="preserve"> PAGEREF _Toc59106749 \h </w:instrText>
+          <w:instrText xml:space="preserve"> PAGEREF _Toc59110173 \h </w:instrText>
         </w:r>
         <w:r>
           <w:rPr>
@@ -2208,6 +2255,75 @@
         <w:tabs>
           <w:tab w:val="right" w:leader="dot" w:pos="10178"/>
         </w:tabs>
+        <w:rPr>
+          <w:noProof/>
+          <w:sz w:val="22"/>
+        </w:rPr>
+      </w:pPr>
+      <w:hyperlink w:anchor="_Toc59110174" w:history="1">
+        <w:r>
+          <w:rPr>
+            <w:rStyle w:val="Hyperlink"/>
+            <w:noProof/>
+          </w:rPr>
+          <w:t>Figure 6: Output of the model</w:t>
+        </w:r>
+        <w:r>
+          <w:rPr>
+            <w:noProof/>
+            <w:webHidden/>
+          </w:rPr>
+          <w:tab/>
+        </w:r>
+        <w:r>
+          <w:rPr>
+            <w:noProof/>
+            <w:webHidden/>
+          </w:rPr>
+          <w:fldChar w:fldCharType="begin"/>
+        </w:r>
+        <w:r>
+          <w:rPr>
+            <w:noProof/>
+            <w:webHidden/>
+          </w:rPr>
+          <w:instrText xml:space="preserve"> PAGEREF _Toc59110174 \h </w:instrText>
+        </w:r>
+        <w:r>
+          <w:rPr>
+            <w:noProof/>
+            <w:webHidden/>
+          </w:rPr>
+        </w:r>
+        <w:r>
+          <w:rPr>
+            <w:noProof/>
+            <w:webHidden/>
+          </w:rPr>
+          <w:fldChar w:fldCharType="separate"/>
+        </w:r>
+        <w:r>
+          <w:rPr>
+            <w:noProof/>
+            <w:webHidden/>
+          </w:rPr>
+          <w:t>12</w:t>
+        </w:r>
+        <w:r>
+          <w:rPr>
+            <w:noProof/>
+            <w:webHidden/>
+          </w:rPr>
+          <w:fldChar w:fldCharType="end"/>
+        </w:r>
+      </w:hyperlink>
+    </w:p>
+    <w:p>
+      <w:pPr>
+        <w:pStyle w:val="TableofFigures"/>
+        <w:tabs>
+          <w:tab w:val="right" w:leader="dot" w:pos="10178"/>
+        </w:tabs>
       </w:pPr>
       <w:r>
         <w:fldChar w:fldCharType="end"/>
@@ -2217,13 +2333,14 @@
     <w:p/>
     <w:p/>
     <w:p/>
+    <w:p/>
     <w:p>
       <w:pPr>
         <w:pStyle w:val="Heading2"/>
         <w:spacing w:line="300" w:lineRule="auto"/>
         <w:jc w:val="both"/>
       </w:pPr>
-      <w:bookmarkStart w:id="5" w:name="_Toc59107412"/>
+      <w:bookmarkStart w:id="5" w:name="_Toc59110153"/>
       <w:r>
         <w:lastRenderedPageBreak/>
         <w:t>1.</w:t>
@@ -2248,7 +2365,7 @@
       <w:pPr>
         <w:pStyle w:val="Heading3"/>
       </w:pPr>
-      <w:bookmarkStart w:id="6" w:name="_Toc59107413"/>
+      <w:bookmarkStart w:id="6" w:name="_Toc59110154"/>
       <w:r>
         <w:t>1.1</w:t>
       </w:r>
@@ -2423,7 +2540,7 @@
       <w:pPr>
         <w:pStyle w:val="Heading3"/>
       </w:pPr>
-      <w:bookmarkStart w:id="7" w:name="_Toc59107414"/>
+      <w:bookmarkStart w:id="7" w:name="_Toc59110155"/>
       <w:r>
         <w:t>1.2</w:t>
       </w:r>
@@ -2818,7 +2935,7 @@
         <w:pStyle w:val="Caption"/>
         <w:jc w:val="center"/>
       </w:pPr>
-      <w:bookmarkStart w:id="8" w:name="_Toc59106745"/>
+      <w:bookmarkStart w:id="8" w:name="_Toc59110169"/>
       <w:r>
         <w:t xml:space="preserve">Figure </w:t>
       </w:r>
@@ -3331,7 +3448,7 @@
         <w:pStyle w:val="Caption"/>
         <w:jc w:val="center"/>
       </w:pPr>
-      <w:bookmarkStart w:id="9" w:name="_Toc59106746"/>
+      <w:bookmarkStart w:id="9" w:name="_Toc59110170"/>
       <w:r>
         <w:t xml:space="preserve">Figure </w:t>
       </w:r>
@@ -3568,7 +3685,7 @@
         <w:spacing w:line="300" w:lineRule="auto"/>
         <w:jc w:val="both"/>
       </w:pPr>
-      <w:bookmarkStart w:id="10" w:name="_Toc59107415"/>
+      <w:bookmarkStart w:id="10" w:name="_Toc59110156"/>
       <w:r>
         <w:t xml:space="preserve">2. </w:t>
       </w:r>
@@ -3617,7 +3734,7 @@
       <w:pPr>
         <w:pStyle w:val="Heading3"/>
       </w:pPr>
-      <w:bookmarkStart w:id="11" w:name="_Toc59107416"/>
+      <w:bookmarkStart w:id="11" w:name="_Toc59110157"/>
       <w:r>
         <w:t>Citroen</w:t>
       </w:r>
@@ -3688,7 +3805,7 @@
       <w:pPr>
         <w:pStyle w:val="Heading3"/>
       </w:pPr>
-      <w:bookmarkStart w:id="12" w:name="_Toc59107417"/>
+      <w:bookmarkStart w:id="12" w:name="_Toc59110158"/>
       <w:r>
         <w:t>Ford</w:t>
       </w:r>
@@ -3786,7 +3903,7 @@
       <w:pPr>
         <w:pStyle w:val="Heading3"/>
       </w:pPr>
-      <w:bookmarkStart w:id="13" w:name="_Toc59107418"/>
+      <w:bookmarkStart w:id="13" w:name="_Toc59110159"/>
       <w:r>
         <w:t>Lexus</w:t>
       </w:r>
@@ -3817,7 +3934,7 @@
       <w:pPr>
         <w:pStyle w:val="Heading3"/>
       </w:pPr>
-      <w:bookmarkStart w:id="14" w:name="_Toc59107419"/>
+      <w:bookmarkStart w:id="14" w:name="_Toc59110160"/>
       <w:r>
         <w:t>Mercedes-Benz</w:t>
       </w:r>
@@ -3882,7 +3999,7 @@
       <w:pPr>
         <w:pStyle w:val="Heading3"/>
       </w:pPr>
-      <w:bookmarkStart w:id="15" w:name="_Toc59107420"/>
+      <w:bookmarkStart w:id="15" w:name="_Toc59110161"/>
       <w:r>
         <w:t>Audi</w:t>
       </w:r>
@@ -3921,7 +4038,7 @@
       <w:pPr>
         <w:pStyle w:val="Heading3"/>
       </w:pPr>
-      <w:bookmarkStart w:id="16" w:name="_Toc59107421"/>
+      <w:bookmarkStart w:id="16" w:name="_Toc59110162"/>
       <w:r>
         <w:t>Aston Martin:</w:t>
       </w:r>
@@ -4019,7 +4136,7 @@
         <w:spacing w:line="300" w:lineRule="auto"/>
         <w:jc w:val="both"/>
       </w:pPr>
-      <w:bookmarkStart w:id="17" w:name="_Toc59107422"/>
+      <w:bookmarkStart w:id="17" w:name="_Toc59110163"/>
       <w:r>
         <w:lastRenderedPageBreak/>
         <w:t xml:space="preserve">3. </w:t>
@@ -4057,7 +4174,7 @@
       <w:pPr>
         <w:pStyle w:val="Heading3"/>
       </w:pPr>
-      <w:bookmarkStart w:id="18" w:name="_Toc59107423"/>
+      <w:bookmarkStart w:id="18" w:name="_Toc59110164"/>
       <w:r>
         <w:t>3.1</w:t>
       </w:r>
@@ -4145,7 +4262,7 @@
       <w:pPr>
         <w:pStyle w:val="Heading3"/>
       </w:pPr>
-      <w:bookmarkStart w:id="19" w:name="_Toc59107424"/>
+      <w:bookmarkStart w:id="19" w:name="_Toc59110165"/>
       <w:r>
         <w:t>3.2</w:t>
       </w:r>
@@ -4311,7 +4428,7 @@
       <w:r>
         <w:t xml:space="preserve">      </w:t>
       </w:r>
-      <w:bookmarkStart w:id="20" w:name="_Toc59106747"/>
+      <w:bookmarkStart w:id="20" w:name="_Toc59110171"/>
       <w:r>
         <w:t xml:space="preserve">Figure </w:t>
       </w:r>
@@ -4417,7 +4534,7 @@
       <w:r>
         <w:t xml:space="preserve">     </w:t>
       </w:r>
-      <w:bookmarkStart w:id="21" w:name="_Toc59106748"/>
+      <w:bookmarkStart w:id="21" w:name="_Toc59110172"/>
       <w:r>
         <w:t xml:space="preserve">Figure </w:t>
       </w:r>
@@ -4691,7 +4808,7 @@
       <w:r>
         <w:t xml:space="preserve">    </w:t>
       </w:r>
-      <w:bookmarkStart w:id="22" w:name="_Toc59106749"/>
+      <w:bookmarkStart w:id="22" w:name="_Toc59110173"/>
       <w:r>
         <w:t xml:space="preserve">Figure </w:t>
       </w:r>
@@ -5064,7 +5181,7 @@
       <w:pPr>
         <w:pStyle w:val="Heading2"/>
       </w:pPr>
-      <w:bookmarkStart w:id="23" w:name="_Toc59107425"/>
+      <w:bookmarkStart w:id="23" w:name="_Toc59110166"/>
       <w:r>
         <w:t>4. Simulink Model Details</w:t>
       </w:r>
@@ -5118,6 +5235,9 @@
       <w:r>
         <w:t>Comfort: 0.2 A</w:t>
       </w:r>
+      <w:r>
+        <w:t xml:space="preserve"> – state 0</w:t>
+      </w:r>
     </w:p>
     <w:p>
       <w:pPr>
@@ -5130,6 +5250,9 @@
       <w:r>
         <w:t>Sport: 0.4 A</w:t>
       </w:r>
+      <w:r>
+        <w:t xml:space="preserve"> – state 1</w:t>
+      </w:r>
     </w:p>
     <w:p>
       <w:pPr>
@@ -5142,6 +5265,9 @@
       <w:r>
         <w:t>Sport+: 0.6 A</w:t>
       </w:r>
+      <w:r>
+        <w:t xml:space="preserve"> – state 2</w:t>
+      </w:r>
     </w:p>
     <w:p>
       <w:pPr>
@@ -5180,7 +5306,10 @@
       </w:r>
       <w:r>
         <w:br/>
-        <w:t>Table 8 of the paper mentioned below has been used:</w:t>
+        <w:t>Table 8 of the paper mentioned below has been used</w:t>
+      </w:r>
+      <w:r>
+        <w:t>:</w:t>
       </w:r>
       <w:r>
         <w:br/>
@@ -5192,23 +5321,7 @@
             <w:sz w:val="20"/>
             <w:szCs w:val="20"/>
           </w:rPr>
-          <w:t>https://www.researchgate.net/publication/277656442_</w:t>
-        </w:r>
-        <w:r>
-          <w:rPr>
-            <w:rStyle w:val="Hyperlink"/>
-            <w:sz w:val="20"/>
-            <w:szCs w:val="20"/>
-          </w:rPr>
-          <w:t>G</w:t>
-        </w:r>
-        <w:r>
-          <w:rPr>
-            <w:rStyle w:val="Hyperlink"/>
-            <w:sz w:val="20"/>
-            <w:szCs w:val="20"/>
-          </w:rPr>
-          <w:t>eometric_parameter_optimization_of_magneto-rheological_damper_using_design_of_experiment_technique</w:t>
+          <w:t>https://www.researchgate.net/publication/277656442_Geometric_parameter_optimization_of_magneto-rheological_damper_using_design_of_experiment_technique</w:t>
         </w:r>
       </w:hyperlink>
     </w:p>
@@ -5223,50 +5336,344 @@
     <w:p>
       <w:pPr>
         <w:rPr>
+          <w:szCs w:val="24"/>
+        </w:rPr>
+      </w:pPr>
+      <w:r>
+        <w:rPr>
+          <w:szCs w:val="24"/>
+        </w:rPr>
+        <w:t xml:space="preserve">The values from table </w:t>
+      </w:r>
+      <w:proofErr w:type="gramStart"/>
+      <w:r>
+        <w:rPr>
+          <w:szCs w:val="24"/>
+        </w:rPr>
+        <w:t>8,</w:t>
+      </w:r>
+      <w:proofErr w:type="gramEnd"/>
+      <w:r>
+        <w:rPr>
+          <w:szCs w:val="24"/>
+        </w:rPr>
+        <w:t xml:space="preserve"> have been mapped to a look-up table.</w:t>
+      </w:r>
+      <w:r>
+        <w:rPr>
+          <w:szCs w:val="24"/>
+        </w:rPr>
+        <w:br/>
+        <w:t>When the corresponding current values are adjusted with body roll, the net current value is sent to the look-up table and corresponding damping forces are plotted.</w:t>
+      </w:r>
+    </w:p>
+    <w:p>
+      <w:pPr>
+        <w:rPr>
+          <w:szCs w:val="24"/>
+        </w:rPr>
+      </w:pPr>
+    </w:p>
+    <w:p>
+      <w:pPr>
+        <w:rPr>
           <w:sz w:val="20"/>
           <w:szCs w:val="20"/>
         </w:rPr>
       </w:pPr>
-      <w:r>
-        <w:rPr>
-          <w:szCs w:val="24"/>
-        </w:rPr>
-        <w:t xml:space="preserve">The values from table </w:t>
-      </w:r>
-      <w:proofErr w:type="gramStart"/>
-      <w:r>
-        <w:rPr>
-          <w:szCs w:val="24"/>
-        </w:rPr>
-        <w:t>8,</w:t>
-      </w:r>
-      <w:proofErr w:type="gramEnd"/>
-      <w:r>
-        <w:rPr>
-          <w:szCs w:val="24"/>
-        </w:rPr>
-        <w:t xml:space="preserve"> have been mapped to a look-up table.</w:t>
-      </w:r>
-      <w:r>
-        <w:rPr>
-          <w:szCs w:val="24"/>
-        </w:rPr>
-        <w:br/>
-        <w:t>When the corresponding current values are adjusted with body roll, the net current value is sent to the look-up table and corresponding damping forces are plotted.</w:t>
-      </w:r>
-      <w:r>
+    </w:p>
+    <w:p>
+      <w:pPr>
         <w:rPr>
           <w:sz w:val="20"/>
           <w:szCs w:val="20"/>
         </w:rPr>
+      </w:pPr>
+    </w:p>
+    <w:p>
+      <w:pPr>
+        <w:pStyle w:val="Heading3"/>
+      </w:pPr>
+    </w:p>
+    <w:p>
+      <w:pPr>
+        <w:pStyle w:val="Heading3"/>
+      </w:pPr>
+    </w:p>
+    <w:p>
+      <w:pPr>
+        <w:pStyle w:val="Heading3"/>
+      </w:pPr>
+    </w:p>
+    <w:p>
+      <w:pPr>
+        <w:pStyle w:val="Heading3"/>
+      </w:pPr>
+      <w:bookmarkStart w:id="24" w:name="_Toc59110167"/>
+      <w:r>
+        <w:lastRenderedPageBreak/>
+        <w:t>4.1 Output Explanation</w:t>
+      </w:r>
+      <w:bookmarkEnd w:id="24"/>
+    </w:p>
+    <w:p>
+      <w:pPr>
+        <w:pStyle w:val="Heading3"/>
+      </w:pPr>
+    </w:p>
+    <w:p>
+      <w:pPr>
+        <w:rPr>
+          <w:szCs w:val="24"/>
+        </w:rPr>
+      </w:pPr>
+      <w:r>
+        <w:rPr>
+          <w:szCs w:val="24"/>
+        </w:rPr>
+        <w:t>The output of the model is attached here. The same output can be obtained by running the model.</w:t>
+      </w:r>
+    </w:p>
+    <w:p>
+      <w:pPr>
+        <w:rPr>
+          <w:szCs w:val="24"/>
+        </w:rPr>
+      </w:pPr>
+    </w:p>
+    <w:p>
+      <w:pPr>
+        <w:keepNext/>
+      </w:pPr>
+      <w:r>
+        <w:rPr>
+          <w:noProof/>
+          <w:sz w:val="20"/>
+          <w:szCs w:val="20"/>
+        </w:rPr>
+        <w:t>A</w:t>
+      </w:r>
+      <w:r>
+        <w:rPr>
+          <w:noProof/>
+          <w:sz w:val="20"/>
+          <w:szCs w:val="20"/>
+        </w:rPr>
+        <w:drawing>
+          <wp:inline distT="0" distB="0" distL="0" distR="0" wp14:anchorId="45057E6E" wp14:editId="3171CE23">
+            <wp:extent cx="7036904" cy="3403158"/>
+            <wp:effectExtent l="0" t="0" r="0" b="6985"/>
+            <wp:docPr id="10" name="Picture 10"/>
+            <wp:cNvGraphicFramePr>
+              <a:graphicFrameLocks xmlns:a="http://schemas.openxmlformats.org/drawingml/2006/main" noChangeAspect="1"/>
+            </wp:cNvGraphicFramePr>
+            <a:graphic xmlns:a="http://schemas.openxmlformats.org/drawingml/2006/main">
+              <a:graphicData uri="http://schemas.openxmlformats.org/drawingml/2006/picture">
+                <pic:pic xmlns:pic="http://schemas.openxmlformats.org/drawingml/2006/picture">
+                  <pic:nvPicPr>
+                    <pic:cNvPr id="0" name="Capture.JPG"/>
+                    <pic:cNvPicPr/>
+                  </pic:nvPicPr>
+                  <pic:blipFill>
+                    <a:blip r:embed="rId20">
+                      <a:extLst>
+                        <a:ext uri="{28A0092B-C50C-407E-A947-70E740481C1C}">
+                          <a14:useLocalDpi xmlns:a14="http://schemas.microsoft.com/office/drawing/2010/main" val="0"/>
+                        </a:ext>
+                      </a:extLst>
+                    </a:blip>
+                    <a:stretch>
+                      <a:fillRect/>
+                    </a:stretch>
+                  </pic:blipFill>
+                  <pic:spPr>
+                    <a:xfrm>
+                      <a:off x="0" y="0"/>
+                      <a:ext cx="7032532" cy="3401044"/>
+                    </a:xfrm>
+                    <a:prstGeom prst="rect">
+                      <a:avLst/>
+                    </a:prstGeom>
+                  </pic:spPr>
+                </pic:pic>
+              </a:graphicData>
+            </a:graphic>
+          </wp:inline>
+        </w:drawing>
+      </w:r>
+    </w:p>
+    <w:p>
+      <w:pPr>
+        <w:pStyle w:val="Caption"/>
+        <w:jc w:val="center"/>
+      </w:pPr>
+      <w:bookmarkStart w:id="25" w:name="_Toc59110174"/>
+      <w:r>
+        <w:t xml:space="preserve">Figure </w:t>
+      </w:r>
+      <w:r>
+        <w:fldChar w:fldCharType="begin"/>
+      </w:r>
+      <w:r>
+        <w:instrText xml:space="preserve"> SEQ Figure \* ARABIC </w:instrText>
+      </w:r>
+      <w:r>
+        <w:fldChar w:fldCharType="separate"/>
+      </w:r>
+      <w:r>
+        <w:rPr>
+          <w:noProof/>
+        </w:rPr>
+        <w:t>6</w:t>
+      </w:r>
+      <w:r>
+        <w:fldChar w:fldCharType="end"/>
+      </w:r>
+      <w:r>
+        <w:t>: Output of the model</w:t>
+      </w:r>
+      <w:bookmarkEnd w:id="25"/>
+    </w:p>
+    <w:p>
+      <w:r>
         <w:br/>
       </w:r>
     </w:p>
     <w:p>
+      <w:r>
+        <w:t xml:space="preserve">At state 0 i.e. comfort, the current value is 0.2 A. </w:t>
+      </w:r>
+    </w:p>
+    <w:p>
+      <w:r>
+        <w:t xml:space="preserve">At state </w:t>
+      </w:r>
+      <w:r>
+        <w:t>1 i.e. sport, the current value is 0.4</w:t>
+      </w:r>
+      <w:r>
+        <w:t xml:space="preserve"> A. </w:t>
+      </w:r>
+    </w:p>
+    <w:p>
+      <w:r>
+        <w:t xml:space="preserve">At state </w:t>
+      </w:r>
+      <w:r>
+        <w:t>2 i.e. sport+, the current value is 0.6</w:t>
+      </w:r>
+      <w:r>
+        <w:t xml:space="preserve"> A.</w:t>
+      </w:r>
+      <w:r>
+        <w:br/>
+      </w:r>
+      <w:r>
+        <w:br/>
+        <w:t xml:space="preserve">Because of body roll that occurs during normal driving, the current values have been adjusted slightly to account for it. </w:t>
+      </w:r>
+      <w:r>
+        <w:br/>
+        <w:t>The fluctuating current values are sent to the look-up table, which outputs fluctuating damping forces.</w:t>
+      </w:r>
+      <w:r>
+        <w:br/>
+      </w:r>
+      <w:r>
+        <w:br/>
+        <w:t>The model conveys the following:</w:t>
+      </w:r>
+    </w:p>
+    <w:p>
       <w:pPr>
         <w:pStyle w:val="ListParagraph"/>
-      </w:pPr>
-    </w:p>
+        <w:numPr>
+          <w:ilvl w:val="0"/>
+          <w:numId w:val="34"/>
+        </w:numPr>
+      </w:pPr>
+      <w:r>
+        <w:t>Depending upon the driving mode, a base value of damping forces can be selected.</w:t>
+      </w:r>
+    </w:p>
+    <w:p>
+      <w:pPr>
+        <w:pStyle w:val="ListParagraph"/>
+        <w:numPr>
+          <w:ilvl w:val="0"/>
+          <w:numId w:val="34"/>
+        </w:numPr>
+      </w:pPr>
+      <w:r>
+        <w:t>Small adjustments around the base value can be made by countering the body roll movements.</w:t>
+      </w:r>
+    </w:p>
+    <w:p>
+      <w:pPr>
+        <w:pStyle w:val="ListParagraph"/>
+        <w:numPr>
+          <w:ilvl w:val="0"/>
+          <w:numId w:val="34"/>
+        </w:numPr>
+      </w:pPr>
+      <w:r>
+        <w:lastRenderedPageBreak/>
+        <w:t>Comfort is the softest setting and the damping forces are minimal. This is because of the low value of coefficient of damping.</w:t>
+      </w:r>
+    </w:p>
+    <w:p>
+      <w:pPr>
+        <w:pStyle w:val="ListParagraph"/>
+        <w:numPr>
+          <w:ilvl w:val="0"/>
+          <w:numId w:val="34"/>
+        </w:numPr>
+      </w:pPr>
+      <w:r>
+        <w:t>Sport+ is the hardest setting and the damping forces are maximum. This is because of the high value of coefficient of damping.</w:t>
+      </w:r>
+    </w:p>
+    <w:p/>
+    <w:p>
+      <w:r>
+        <w:t>The model is a very high level implementation of the semi-active damping system using MR dampers and is only used to convey the concept of semi-active damping.</w:t>
+      </w:r>
+    </w:p>
+    <w:p/>
+    <w:p/>
+    <w:p/>
+    <w:p/>
+    <w:p/>
+    <w:p/>
+    <w:p/>
+    <w:p/>
+    <w:p/>
+    <w:p/>
+    <w:p/>
+    <w:p/>
+    <w:p/>
+    <w:p/>
+    <w:p/>
+    <w:p/>
+    <w:p/>
+    <w:p/>
+    <w:p/>
+    <w:p/>
+    <w:p/>
+    <w:p/>
+    <w:p/>
+    <w:p/>
+    <w:p/>
+    <w:p/>
+    <w:p/>
+    <w:p/>
+    <w:p/>
+    <w:p/>
+    <w:p/>
+    <w:p/>
+    <w:p/>
+    <w:p/>
+    <w:p/>
     <w:p>
       <w:pPr>
         <w:rPr>
@@ -5290,15 +5697,14 @@
           <w:u w:val="single"/>
         </w:rPr>
       </w:pPr>
-      <w:bookmarkStart w:id="24" w:name="_Toc59107426"/>
+      <w:bookmarkStart w:id="26" w:name="_Toc59110168"/>
       <w:r>
         <w:rPr>
           <w:u w:val="single"/>
         </w:rPr>
-        <w:lastRenderedPageBreak/>
         <w:t>References:</w:t>
       </w:r>
-      <w:bookmarkEnd w:id="24"/>
+      <w:bookmarkEnd w:id="26"/>
     </w:p>
     <w:p/>
     <w:p>
@@ -5881,7 +6287,7 @@
           <w:szCs w:val="20"/>
         </w:rPr>
       </w:pPr>
-      <w:hyperlink r:id="rId20" w:history="1">
+      <w:hyperlink r:id="rId21" w:history="1">
         <w:r>
           <w:rPr>
             <w:rStyle w:val="Hyperlink"/>
@@ -5904,7 +6310,7 @@
           <w:szCs w:val="20"/>
         </w:rPr>
       </w:pPr>
-      <w:hyperlink r:id="rId21" w:history="1">
+      <w:hyperlink r:id="rId22" w:history="1">
         <w:r>
           <w:rPr>
             <w:rStyle w:val="Hyperlink"/>
@@ -5927,7 +6333,7 @@
           <w:szCs w:val="20"/>
         </w:rPr>
       </w:pPr>
-      <w:hyperlink r:id="rId22" w:history="1">
+      <w:hyperlink r:id="rId23" w:history="1">
         <w:r>
           <w:rPr>
             <w:rStyle w:val="Hyperlink"/>
@@ -5950,7 +6356,7 @@
           <w:szCs w:val="20"/>
         </w:rPr>
       </w:pPr>
-      <w:hyperlink r:id="rId23" w:history="1">
+      <w:hyperlink r:id="rId24" w:history="1">
         <w:r>
           <w:rPr>
             <w:rStyle w:val="Hyperlink"/>
@@ -5973,7 +6379,7 @@
           <w:szCs w:val="20"/>
         </w:rPr>
       </w:pPr>
-      <w:hyperlink r:id="rId24" w:history="1">
+      <w:hyperlink r:id="rId25" w:history="1">
         <w:r>
           <w:rPr>
             <w:rStyle w:val="Hyperlink"/>
@@ -5996,7 +6402,7 @@
           <w:szCs w:val="20"/>
         </w:rPr>
       </w:pPr>
-      <w:hyperlink r:id="rId25" w:history="1">
+      <w:hyperlink r:id="rId26" w:history="1">
         <w:r>
           <w:rPr>
             <w:rStyle w:val="Hyperlink"/>
@@ -6023,9 +6429,9 @@
       </w:pPr>
     </w:p>
     <w:sectPr>
-      <w:headerReference w:type="default" r:id="rId26"/>
-      <w:footerReference w:type="default" r:id="rId27"/>
-      <w:footerReference w:type="first" r:id="rId28"/>
+      <w:headerReference w:type="default" r:id="rId27"/>
+      <w:footerReference w:type="default" r:id="rId28"/>
+      <w:footerReference w:type="first" r:id="rId29"/>
       <w:pgSz w:w="12240" w:h="15840"/>
       <w:pgMar w:top="720" w:right="900" w:bottom="720" w:left="1152" w:header="0" w:footer="272" w:gutter="0"/>
       <w:pgNumType w:start="1"/>
@@ -6190,7 +6596,7 @@
             <w:color w:val="753DFF" w:themeColor="accent4"/>
             <w:sz w:val="20"/>
           </w:rPr>
-          <w:t>2</w:t>
+          <w:t>3</w:t>
         </w:r>
         <w:r>
           <w:rPr>
@@ -9617,6 +10023,119 @@
     </w:lvl>
   </w:abstractNum>
   <w:abstractNum w:abstractNumId="32">
+    <w:nsid w:val="75603F81"/>
+    <w:multiLevelType w:val="hybridMultilevel"/>
+    <w:tmpl w:val="E55ECC34"/>
+    <w:lvl w:ilvl="0" w:tplc="04090001">
+      <w:start w:val="1"/>
+      <w:numFmt w:val="bullet"/>
+      <w:lvlText w:val=""/>
+      <w:lvlJc w:val="left"/>
+      <w:pPr>
+        <w:ind w:left="1008" w:hanging="360"/>
+      </w:pPr>
+      <w:rPr>
+        <w:rFonts w:ascii="Symbol" w:hAnsi="Symbol" w:hint="default"/>
+      </w:rPr>
+    </w:lvl>
+    <w:lvl w:ilvl="1" w:tplc="04090003" w:tentative="1">
+      <w:start w:val="1"/>
+      <w:numFmt w:val="bullet"/>
+      <w:lvlText w:val="o"/>
+      <w:lvlJc w:val="left"/>
+      <w:pPr>
+        <w:ind w:left="1728" w:hanging="360"/>
+      </w:pPr>
+      <w:rPr>
+        <w:rFonts w:ascii="Courier New" w:hAnsi="Courier New" w:cs="Courier New" w:hint="default"/>
+      </w:rPr>
+    </w:lvl>
+    <w:lvl w:ilvl="2" w:tplc="04090005" w:tentative="1">
+      <w:start w:val="1"/>
+      <w:numFmt w:val="bullet"/>
+      <w:lvlText w:val=""/>
+      <w:lvlJc w:val="left"/>
+      <w:pPr>
+        <w:ind w:left="2448" w:hanging="360"/>
+      </w:pPr>
+      <w:rPr>
+        <w:rFonts w:ascii="Wingdings" w:hAnsi="Wingdings" w:hint="default"/>
+      </w:rPr>
+    </w:lvl>
+    <w:lvl w:ilvl="3" w:tplc="04090001" w:tentative="1">
+      <w:start w:val="1"/>
+      <w:numFmt w:val="bullet"/>
+      <w:lvlText w:val=""/>
+      <w:lvlJc w:val="left"/>
+      <w:pPr>
+        <w:ind w:left="3168" w:hanging="360"/>
+      </w:pPr>
+      <w:rPr>
+        <w:rFonts w:ascii="Symbol" w:hAnsi="Symbol" w:hint="default"/>
+      </w:rPr>
+    </w:lvl>
+    <w:lvl w:ilvl="4" w:tplc="04090003" w:tentative="1">
+      <w:start w:val="1"/>
+      <w:numFmt w:val="bullet"/>
+      <w:lvlText w:val="o"/>
+      <w:lvlJc w:val="left"/>
+      <w:pPr>
+        <w:ind w:left="3888" w:hanging="360"/>
+      </w:pPr>
+      <w:rPr>
+        <w:rFonts w:ascii="Courier New" w:hAnsi="Courier New" w:cs="Courier New" w:hint="default"/>
+      </w:rPr>
+    </w:lvl>
+    <w:lvl w:ilvl="5" w:tplc="04090005" w:tentative="1">
+      <w:start w:val="1"/>
+      <w:numFmt w:val="bullet"/>
+      <w:lvlText w:val=""/>
+      <w:lvlJc w:val="left"/>
+      <w:pPr>
+        <w:ind w:left="4608" w:hanging="360"/>
+      </w:pPr>
+      <w:rPr>
+        <w:rFonts w:ascii="Wingdings" w:hAnsi="Wingdings" w:hint="default"/>
+      </w:rPr>
+    </w:lvl>
+    <w:lvl w:ilvl="6" w:tplc="04090001" w:tentative="1">
+      <w:start w:val="1"/>
+      <w:numFmt w:val="bullet"/>
+      <w:lvlText w:val=""/>
+      <w:lvlJc w:val="left"/>
+      <w:pPr>
+        <w:ind w:left="5328" w:hanging="360"/>
+      </w:pPr>
+      <w:rPr>
+        <w:rFonts w:ascii="Symbol" w:hAnsi="Symbol" w:hint="default"/>
+      </w:rPr>
+    </w:lvl>
+    <w:lvl w:ilvl="7" w:tplc="04090003" w:tentative="1">
+      <w:start w:val="1"/>
+      <w:numFmt w:val="bullet"/>
+      <w:lvlText w:val="o"/>
+      <w:lvlJc w:val="left"/>
+      <w:pPr>
+        <w:ind w:left="6048" w:hanging="360"/>
+      </w:pPr>
+      <w:rPr>
+        <w:rFonts w:ascii="Courier New" w:hAnsi="Courier New" w:cs="Courier New" w:hint="default"/>
+      </w:rPr>
+    </w:lvl>
+    <w:lvl w:ilvl="8" w:tplc="04090005" w:tentative="1">
+      <w:start w:val="1"/>
+      <w:numFmt w:val="bullet"/>
+      <w:lvlText w:val=""/>
+      <w:lvlJc w:val="left"/>
+      <w:pPr>
+        <w:ind w:left="6768" w:hanging="360"/>
+      </w:pPr>
+      <w:rPr>
+        <w:rFonts w:ascii="Wingdings" w:hAnsi="Wingdings" w:hint="default"/>
+      </w:rPr>
+    </w:lvl>
+  </w:abstractNum>
+  <w:abstractNum w:abstractNumId="33">
     <w:nsid w:val="7F593F09"/>
     <w:multiLevelType w:val="hybridMultilevel"/>
     <w:tmpl w:val="D54A159C"/>
@@ -9754,7 +10273,7 @@
     <w:abstractNumId w:val="2"/>
   </w:num>
   <w:num w:numId="17">
-    <w:abstractNumId w:val="32"/>
+    <w:abstractNumId w:val="33"/>
   </w:num>
   <w:num w:numId="18">
     <w:abstractNumId w:val="12"/>
@@ -9803,6 +10322,9 @@
   </w:num>
   <w:num w:numId="33">
     <w:abstractNumId w:val="21"/>
+  </w:num>
+  <w:num w:numId="34">
+    <w:abstractNumId w:val="32"/>
   </w:num>
 </w:numbering>
 </file>
@@ -10020,10 +10542,9 @@
     <w:uiPriority w:val="2"/>
     <w:unhideWhenUsed/>
     <w:qFormat/>
-    <w:rsid w:val="00CB0473"/>
+    <w:rsid w:val="00851A40"/>
     <w:pPr>
       <w:spacing w:line="300" w:lineRule="auto"/>
-      <w:jc w:val="both"/>
       <w:outlineLvl w:val="2"/>
     </w:pPr>
     <w:rPr>
@@ -10253,7 +10774,7 @@
     <w:basedOn w:val="DefaultParagraphFont"/>
     <w:link w:val="Heading3"/>
     <w:uiPriority w:val="2"/>
-    <w:rsid w:val="00CB0473"/>
+    <w:rsid w:val="00851A40"/>
     <w:rPr>
       <w:rFonts w:asciiTheme="majorHAnsi" w:eastAsia="Times New Roman" w:hAnsiTheme="majorHAnsi" w:cs="Times New Roman"/>
       <w:sz w:val="32"/>
@@ -11634,10 +12155,9 @@
     <w:uiPriority w:val="2"/>
     <w:unhideWhenUsed/>
     <w:qFormat/>
-    <w:rsid w:val="00CB0473"/>
+    <w:rsid w:val="00851A40"/>
     <w:pPr>
       <w:spacing w:line="300" w:lineRule="auto"/>
-      <w:jc w:val="both"/>
       <w:outlineLvl w:val="2"/>
     </w:pPr>
     <w:rPr>
@@ -11867,7 +12387,7 @@
     <w:basedOn w:val="DefaultParagraphFont"/>
     <w:link w:val="Heading3"/>
     <w:uiPriority w:val="2"/>
-    <w:rsid w:val="00CB0473"/>
+    <w:rsid w:val="00851A40"/>
     <w:rPr>
       <w:rFonts w:asciiTheme="majorHAnsi" w:eastAsia="Times New Roman" w:hAnsiTheme="majorHAnsi" w:cs="Times New Roman"/>
       <w:sz w:val="32"/>
@@ -13261,49 +13781,6 @@
 </file>
 
 <file path=customXml/item1.xml><?xml version="1.0" encoding="utf-8"?>
-<p:properties xmlns:p="http://schemas.microsoft.com/office/2006/metadata/properties" xmlns:xsi="http://www.w3.org/2001/XMLSchema-instance" xmlns:pc="http://schemas.microsoft.com/office/infopath/2007/PartnerControls">
-  <documentManagement>
-    <SharedWithUsers xmlns="560f607a-810b-43d4-9489-f52adef10293">
-      <UserInfo>
-        <DisplayName>Saiprasad Gavali</DisplayName>
-        <AccountId>2387</AccountId>
-        <AccountType/>
-      </UserInfo>
-      <UserInfo>
-        <DisplayName>Gurudev Pawar</DisplayName>
-        <AccountId>5120</AccountId>
-        <AccountType/>
-      </UserInfo>
-      <UserInfo>
-        <DisplayName>Lawoo Mulik</DisplayName>
-        <AccountId>1532</AccountId>
-        <AccountType/>
-      </UserInfo>
-      <UserInfo>
-        <DisplayName>Pratima Kumari (PnP)</DisplayName>
-        <AccountId>1589</AccountId>
-        <AccountType/>
-      </UserInfo>
-      <UserInfo>
-        <DisplayName>Ajaykumar Kandagal</DisplayName>
-        <AccountId>1719</AccountId>
-        <AccountType/>
-      </UserInfo>
-    </SharedWithUsers>
-  </documentManagement>
-</p:properties>
-</file>
-
-<file path=customXml/item2.xml><?xml version="1.0" encoding="utf-8"?>
-<?mso-contentType ?>
-<FormTemplates xmlns="http://schemas.microsoft.com/sharepoint/v3/contenttype/forms">
-  <Display>DocumentLibraryForm</Display>
-  <Edit>DocumentLibraryForm</Edit>
-  <New>DocumentLibraryForm</New>
-</FormTemplates>
-</file>
-
-<file path=customXml/item3.xml><?xml version="1.0" encoding="utf-8"?>
 <ct:contentTypeSchema xmlns:ct="http://schemas.microsoft.com/office/2006/metadata/contentType" xmlns:ma="http://schemas.microsoft.com/office/2006/metadata/properties/metaAttributes" ct:_="" ma:_="" ma:contentTypeName="Document" ma:contentTypeID="0x010100B12A0075F20F844D913120172F4281D9" ma:contentTypeVersion="9" ma:contentTypeDescription="Create a new document." ma:contentTypeScope="" ma:versionID="8eea1d5187fe6adcaba1a54639d11509">
   <xsd:schema xmlns:xsd="http://www.w3.org/2001/XMLSchema" xmlns:xs="http://www.w3.org/2001/XMLSchema" xmlns:p="http://schemas.microsoft.com/office/2006/metadata/properties" xmlns:ns2="f57d8f2f-452f-4543-adb2-f64e69cf95d8" xmlns:ns3="560f607a-810b-43d4-9489-f52adef10293" targetNamespace="http://schemas.microsoft.com/office/2006/metadata/properties" ma:root="true" ma:fieldsID="26362e6b786c7c3ce907a6e465793ee6" ns2:_="" ns3:_="">
     <xsd:import namespace="f57d8f2f-452f-4543-adb2-f64e69cf95d8"/>
@@ -13498,6 +13975,49 @@
 </ct:contentTypeSchema>
 </file>
 
+<file path=customXml/item2.xml><?xml version="1.0" encoding="utf-8"?>
+<?mso-contentType ?>
+<FormTemplates xmlns="http://schemas.microsoft.com/sharepoint/v3/contenttype/forms">
+  <Display>DocumentLibraryForm</Display>
+  <Edit>DocumentLibraryForm</Edit>
+  <New>DocumentLibraryForm</New>
+</FormTemplates>
+</file>
+
+<file path=customXml/item3.xml><?xml version="1.0" encoding="utf-8"?>
+<p:properties xmlns:p="http://schemas.microsoft.com/office/2006/metadata/properties" xmlns:xsi="http://www.w3.org/2001/XMLSchema-instance" xmlns:pc="http://schemas.microsoft.com/office/infopath/2007/PartnerControls">
+  <documentManagement>
+    <SharedWithUsers xmlns="560f607a-810b-43d4-9489-f52adef10293">
+      <UserInfo>
+        <DisplayName>Saiprasad Gavali</DisplayName>
+        <AccountId>2387</AccountId>
+        <AccountType/>
+      </UserInfo>
+      <UserInfo>
+        <DisplayName>Gurudev Pawar</DisplayName>
+        <AccountId>5120</AccountId>
+        <AccountType/>
+      </UserInfo>
+      <UserInfo>
+        <DisplayName>Lawoo Mulik</DisplayName>
+        <AccountId>1532</AccountId>
+        <AccountType/>
+      </UserInfo>
+      <UserInfo>
+        <DisplayName>Pratima Kumari (PnP)</DisplayName>
+        <AccountId>1589</AccountId>
+        <AccountType/>
+      </UserInfo>
+      <UserInfo>
+        <DisplayName>Ajaykumar Kandagal</DisplayName>
+        <AccountId>1719</AccountId>
+        <AccountType/>
+      </UserInfo>
+    </SharedWithUsers>
+  </documentManagement>
+</p:properties>
+</file>
+
 <file path=customXml/item4.xml><?xml version="1.0" encoding="utf-8"?>
 <b:Sources xmlns:b="http://schemas.openxmlformats.org/officeDocument/2006/bibliography" xmlns="http://schemas.openxmlformats.org/officeDocument/2006/bibliography" SelectedStyle="\APASixthEditionOfficeOnline.xsl" StyleName="APA" Version="6">
   <b:Source>
@@ -13531,24 +14051,6 @@
 </file>
 
 <file path=customXml/itemProps1.xml><?xml version="1.0" encoding="utf-8"?>
-<ds:datastoreItem xmlns:ds="http://schemas.openxmlformats.org/officeDocument/2006/customXml" ds:itemID="{A5B64753-B9D4-4CDC-AF55-F17D3633DF46}">
-  <ds:schemaRefs>
-    <ds:schemaRef ds:uri="http://schemas.microsoft.com/office/2006/metadata/properties"/>
-    <ds:schemaRef ds:uri="http://schemas.microsoft.com/office/infopath/2007/PartnerControls"/>
-    <ds:schemaRef ds:uri="560f607a-810b-43d4-9489-f52adef10293"/>
-  </ds:schemaRefs>
-</ds:datastoreItem>
-</file>
-
-<file path=customXml/itemProps2.xml><?xml version="1.0" encoding="utf-8"?>
-<ds:datastoreItem xmlns:ds="http://schemas.openxmlformats.org/officeDocument/2006/customXml" ds:itemID="{49B82763-11BA-4569-BE14-8F5D9CF3712E}">
-  <ds:schemaRefs>
-    <ds:schemaRef ds:uri="http://schemas.microsoft.com/sharepoint/v3/contenttype/forms"/>
-  </ds:schemaRefs>
-</ds:datastoreItem>
-</file>
-
-<file path=customXml/itemProps3.xml><?xml version="1.0" encoding="utf-8"?>
 <ds:datastoreItem xmlns:ds="http://schemas.openxmlformats.org/officeDocument/2006/customXml" ds:itemID="{92B3B167-74F1-4F78-A408-078A41B4EC02}">
   <ds:schemaRefs>
     <ds:schemaRef ds:uri="http://schemas.microsoft.com/office/2006/metadata/contentType"/>
@@ -13567,8 +14069,26 @@
 </ds:datastoreItem>
 </file>
 
+<file path=customXml/itemProps2.xml><?xml version="1.0" encoding="utf-8"?>
+<ds:datastoreItem xmlns:ds="http://schemas.openxmlformats.org/officeDocument/2006/customXml" ds:itemID="{49B82763-11BA-4569-BE14-8F5D9CF3712E}">
+  <ds:schemaRefs>
+    <ds:schemaRef ds:uri="http://schemas.microsoft.com/sharepoint/v3/contenttype/forms"/>
+  </ds:schemaRefs>
+</ds:datastoreItem>
+</file>
+
+<file path=customXml/itemProps3.xml><?xml version="1.0" encoding="utf-8"?>
+<ds:datastoreItem xmlns:ds="http://schemas.openxmlformats.org/officeDocument/2006/customXml" ds:itemID="{A5B64753-B9D4-4CDC-AF55-F17D3633DF46}">
+  <ds:schemaRefs>
+    <ds:schemaRef ds:uri="http://schemas.microsoft.com/office/2006/metadata/properties"/>
+    <ds:schemaRef ds:uri="http://schemas.microsoft.com/office/infopath/2007/PartnerControls"/>
+    <ds:schemaRef ds:uri="560f607a-810b-43d4-9489-f52adef10293"/>
+  </ds:schemaRefs>
+</ds:datastoreItem>
+</file>
+
 <file path=customXml/itemProps4.xml><?xml version="1.0" encoding="utf-8"?>
-<ds:datastoreItem xmlns:ds="http://schemas.openxmlformats.org/officeDocument/2006/customXml" ds:itemID="{1E2F8328-48BD-4047-B199-4B04EA92F740}">
+<ds:datastoreItem xmlns:ds="http://schemas.openxmlformats.org/officeDocument/2006/customXml" ds:itemID="{BD537F41-FA66-4261-9AF8-8FDA9C61021D}">
   <ds:schemaRefs>
     <ds:schemaRef ds:uri="http://schemas.openxmlformats.org/officeDocument/2006/bibliography"/>
   </ds:schemaRefs>

</xml_diff>

<commit_message>
Sections added in the report highlighting the points required to be mentioned
</commit_message>
<xml_diff>
--- a/Report for the model.docx
+++ b/Report for the model.docx
@@ -1893,8 +1893,6 @@
         <w:jc w:val="both"/>
       </w:pPr>
     </w:p>
-    <w:bookmarkStart w:id="4" w:name="_GoBack"/>
-    <w:bookmarkEnd w:id="4"/>
     <w:p>
       <w:pPr>
         <w:pStyle w:val="TableofFigures"/>
@@ -2340,7 +2338,7 @@
         <w:spacing w:line="300" w:lineRule="auto"/>
         <w:jc w:val="both"/>
       </w:pPr>
-      <w:bookmarkStart w:id="5" w:name="_Toc59110153"/>
+      <w:bookmarkStart w:id="2" w:name="_Toc59110153"/>
       <w:r>
         <w:lastRenderedPageBreak/>
         <w:t>1.</w:t>
@@ -2351,7 +2349,7 @@
       <w:r>
         <w:t>Introduction</w:t>
       </w:r>
-      <w:bookmarkEnd w:id="5"/>
+      <w:bookmarkEnd w:id="2"/>
     </w:p>
     <w:p>
       <w:pPr>
@@ -2365,7 +2363,7 @@
       <w:pPr>
         <w:pStyle w:val="Heading3"/>
       </w:pPr>
-      <w:bookmarkStart w:id="6" w:name="_Toc59110154"/>
+      <w:bookmarkStart w:id="3" w:name="_Toc59110154"/>
       <w:r>
         <w:t>1.1</w:t>
       </w:r>
@@ -2375,7 +2373,7 @@
       <w:r>
         <w:t xml:space="preserve"> What is a vehicle suspension system?</w:t>
       </w:r>
-      <w:bookmarkEnd w:id="6"/>
+      <w:bookmarkEnd w:id="3"/>
     </w:p>
     <w:p>
       <w:pPr>
@@ -2540,7 +2538,7 @@
       <w:pPr>
         <w:pStyle w:val="Heading3"/>
       </w:pPr>
-      <w:bookmarkStart w:id="7" w:name="_Toc59110155"/>
+      <w:bookmarkStart w:id="4" w:name="_Toc59110155"/>
       <w:r>
         <w:t>1.2</w:t>
       </w:r>
@@ -2550,7 +2548,7 @@
       <w:r>
         <w:t xml:space="preserve"> Classification of suspension systems</w:t>
       </w:r>
-      <w:bookmarkEnd w:id="7"/>
+      <w:bookmarkEnd w:id="4"/>
     </w:p>
     <w:p>
       <w:pPr>
@@ -2935,35 +2933,22 @@
         <w:pStyle w:val="Caption"/>
         <w:jc w:val="center"/>
       </w:pPr>
-      <w:bookmarkStart w:id="8" w:name="_Toc59110169"/>
+      <w:bookmarkStart w:id="5" w:name="_Toc59110169"/>
       <w:r>
         <w:t xml:space="preserve">Figure </w:t>
       </w:r>
-      <w:r>
-        <w:fldChar w:fldCharType="begin"/>
-      </w:r>
-      <w:r>
-        <w:instrText xml:space="preserve"> SEQ Figure \* ARABIC </w:instrText>
-      </w:r>
-      <w:r>
-        <w:fldChar w:fldCharType="separate"/>
-      </w:r>
-      <w:r>
-        <w:rPr>
-          <w:noProof/>
-        </w:rPr>
-        <w:t>1</w:t>
-      </w:r>
-      <w:r>
-        <w:rPr>
-          <w:noProof/>
-        </w:rPr>
-        <w:fldChar w:fldCharType="end"/>
-      </w:r>
+      <w:fldSimple w:instr=" SEQ Figure \* ARABIC ">
+        <w:r>
+          <w:rPr>
+            <w:noProof/>
+          </w:rPr>
+          <w:t>1</w:t>
+        </w:r>
+      </w:fldSimple>
       <w:r>
         <w:t>: Passive Suspension System</w:t>
       </w:r>
-      <w:bookmarkEnd w:id="8"/>
+      <w:bookmarkEnd w:id="5"/>
     </w:p>
     <w:p>
       <w:pPr>
@@ -3448,35 +3433,22 @@
         <w:pStyle w:val="Caption"/>
         <w:jc w:val="center"/>
       </w:pPr>
-      <w:bookmarkStart w:id="9" w:name="_Toc59110170"/>
+      <w:bookmarkStart w:id="6" w:name="_Toc59110170"/>
       <w:r>
         <w:t xml:space="preserve">Figure </w:t>
       </w:r>
-      <w:r>
-        <w:fldChar w:fldCharType="begin"/>
-      </w:r>
-      <w:r>
-        <w:instrText xml:space="preserve"> SEQ Figure \* ARABIC </w:instrText>
-      </w:r>
-      <w:r>
-        <w:fldChar w:fldCharType="separate"/>
-      </w:r>
-      <w:r>
-        <w:rPr>
-          <w:noProof/>
-        </w:rPr>
-        <w:t>2</w:t>
-      </w:r>
-      <w:r>
-        <w:rPr>
-          <w:noProof/>
-        </w:rPr>
-        <w:fldChar w:fldCharType="end"/>
-      </w:r>
+      <w:fldSimple w:instr=" SEQ Figure \* ARABIC ">
+        <w:r>
+          <w:rPr>
+            <w:noProof/>
+          </w:rPr>
+          <w:t>2</w:t>
+        </w:r>
+      </w:fldSimple>
       <w:r>
         <w:t>: Semi-Active Suspension System</w:t>
       </w:r>
-      <w:bookmarkEnd w:id="9"/>
+      <w:bookmarkEnd w:id="6"/>
     </w:p>
     <w:p>
       <w:pPr>
@@ -3685,14 +3657,14 @@
         <w:spacing w:line="300" w:lineRule="auto"/>
         <w:jc w:val="both"/>
       </w:pPr>
-      <w:bookmarkStart w:id="10" w:name="_Toc59110156"/>
+      <w:bookmarkStart w:id="7" w:name="_Toc59110156"/>
       <w:r>
         <w:t xml:space="preserve">2. </w:t>
       </w:r>
       <w:r>
         <w:t>Market Analysis</w:t>
       </w:r>
-      <w:bookmarkEnd w:id="10"/>
+      <w:bookmarkEnd w:id="7"/>
     </w:p>
     <w:p>
       <w:pPr>
@@ -3734,14 +3706,14 @@
       <w:pPr>
         <w:pStyle w:val="Heading3"/>
       </w:pPr>
-      <w:bookmarkStart w:id="11" w:name="_Toc59110157"/>
+      <w:bookmarkStart w:id="8" w:name="_Toc59110157"/>
       <w:r>
         <w:t>Citroen</w:t>
       </w:r>
       <w:r>
         <w:t>:</w:t>
       </w:r>
-      <w:bookmarkEnd w:id="11"/>
+      <w:bookmarkEnd w:id="8"/>
     </w:p>
     <w:p>
       <w:pPr>
@@ -3805,14 +3777,14 @@
       <w:pPr>
         <w:pStyle w:val="Heading3"/>
       </w:pPr>
-      <w:bookmarkStart w:id="12" w:name="_Toc59110158"/>
+      <w:bookmarkStart w:id="9" w:name="_Toc59110158"/>
       <w:r>
         <w:t>Ford</w:t>
       </w:r>
       <w:r>
         <w:t>:</w:t>
       </w:r>
-      <w:bookmarkEnd w:id="12"/>
+      <w:bookmarkEnd w:id="9"/>
     </w:p>
     <w:p>
       <w:pPr>
@@ -3903,14 +3875,14 @@
       <w:pPr>
         <w:pStyle w:val="Heading3"/>
       </w:pPr>
-      <w:bookmarkStart w:id="13" w:name="_Toc59110159"/>
+      <w:bookmarkStart w:id="10" w:name="_Toc59110159"/>
       <w:r>
         <w:t>Lexus</w:t>
       </w:r>
       <w:r>
         <w:t>:</w:t>
       </w:r>
-      <w:bookmarkEnd w:id="13"/>
+      <w:bookmarkEnd w:id="10"/>
     </w:p>
     <w:p>
       <w:pPr>
@@ -3934,14 +3906,14 @@
       <w:pPr>
         <w:pStyle w:val="Heading3"/>
       </w:pPr>
-      <w:bookmarkStart w:id="14" w:name="_Toc59110160"/>
+      <w:bookmarkStart w:id="11" w:name="_Toc59110160"/>
       <w:r>
         <w:t>Mercedes-Benz</w:t>
       </w:r>
       <w:r>
         <w:t>:</w:t>
       </w:r>
-      <w:bookmarkEnd w:id="14"/>
+      <w:bookmarkEnd w:id="11"/>
     </w:p>
     <w:p>
       <w:pPr>
@@ -3999,14 +3971,14 @@
       <w:pPr>
         <w:pStyle w:val="Heading3"/>
       </w:pPr>
-      <w:bookmarkStart w:id="15" w:name="_Toc59110161"/>
+      <w:bookmarkStart w:id="12" w:name="_Toc59110161"/>
       <w:r>
         <w:t>Audi</w:t>
       </w:r>
       <w:r>
         <w:t>:</w:t>
       </w:r>
-      <w:bookmarkEnd w:id="15"/>
+      <w:bookmarkEnd w:id="12"/>
     </w:p>
     <w:p>
       <w:pPr>
@@ -4038,11 +4010,11 @@
       <w:pPr>
         <w:pStyle w:val="Heading3"/>
       </w:pPr>
-      <w:bookmarkStart w:id="16" w:name="_Toc59110162"/>
+      <w:bookmarkStart w:id="13" w:name="_Toc59110162"/>
       <w:r>
         <w:t>Aston Martin:</w:t>
       </w:r>
-      <w:bookmarkEnd w:id="16"/>
+      <w:bookmarkEnd w:id="13"/>
     </w:p>
     <w:p>
       <w:pPr>
@@ -4136,7 +4108,7 @@
         <w:spacing w:line="300" w:lineRule="auto"/>
         <w:jc w:val="both"/>
       </w:pPr>
-      <w:bookmarkStart w:id="17" w:name="_Toc59110163"/>
+      <w:bookmarkStart w:id="14" w:name="_Toc59110163"/>
       <w:r>
         <w:lastRenderedPageBreak/>
         <w:t xml:space="preserve">3. </w:t>
@@ -4144,7 +4116,7 @@
       <w:r>
         <w:t>Literature Review</w:t>
       </w:r>
-      <w:bookmarkEnd w:id="17"/>
+      <w:bookmarkEnd w:id="14"/>
     </w:p>
     <w:p>
       <w:pPr>
@@ -4174,7 +4146,7 @@
       <w:pPr>
         <w:pStyle w:val="Heading3"/>
       </w:pPr>
-      <w:bookmarkStart w:id="18" w:name="_Toc59110164"/>
+      <w:bookmarkStart w:id="15" w:name="_Toc59110164"/>
       <w:r>
         <w:t>3.1</w:t>
       </w:r>
@@ -4184,7 +4156,7 @@
       <w:r>
         <w:t xml:space="preserve"> Servo / Solenoid Valve Dampers</w:t>
       </w:r>
-      <w:bookmarkEnd w:id="18"/>
+      <w:bookmarkEnd w:id="15"/>
     </w:p>
     <w:p>
       <w:pPr>
@@ -4262,7 +4234,7 @@
       <w:pPr>
         <w:pStyle w:val="Heading3"/>
       </w:pPr>
-      <w:bookmarkStart w:id="19" w:name="_Toc59110165"/>
+      <w:bookmarkStart w:id="16" w:name="_Toc59110165"/>
       <w:r>
         <w:t>3.2</w:t>
       </w:r>
@@ -4272,7 +4244,7 @@
       <w:r>
         <w:t xml:space="preserve"> Electrorheological and Magnetorheological fluids</w:t>
       </w:r>
-      <w:bookmarkEnd w:id="19"/>
+      <w:bookmarkEnd w:id="16"/>
     </w:p>
     <w:p>
       <w:pPr>
@@ -4428,35 +4400,22 @@
       <w:r>
         <w:t xml:space="preserve">      </w:t>
       </w:r>
-      <w:bookmarkStart w:id="20" w:name="_Toc59110171"/>
+      <w:bookmarkStart w:id="17" w:name="_Toc59110171"/>
       <w:r>
         <w:t xml:space="preserve">Figure </w:t>
       </w:r>
-      <w:r>
-        <w:fldChar w:fldCharType="begin"/>
-      </w:r>
-      <w:r>
-        <w:instrText xml:space="preserve"> SEQ Figure \* ARABIC </w:instrText>
-      </w:r>
-      <w:r>
-        <w:fldChar w:fldCharType="separate"/>
-      </w:r>
-      <w:r>
-        <w:rPr>
-          <w:noProof/>
-        </w:rPr>
-        <w:t>3</w:t>
-      </w:r>
-      <w:r>
-        <w:rPr>
-          <w:noProof/>
-        </w:rPr>
-        <w:fldChar w:fldCharType="end"/>
-      </w:r>
+      <w:fldSimple w:instr=" SEQ Figure \* ARABIC ">
+        <w:r>
+          <w:rPr>
+            <w:noProof/>
+          </w:rPr>
+          <w:t>3</w:t>
+        </w:r>
+      </w:fldSimple>
       <w:r>
         <w:t>: Property of ER fluids</w:t>
       </w:r>
-      <w:bookmarkEnd w:id="20"/>
+      <w:bookmarkEnd w:id="17"/>
     </w:p>
     <w:p>
       <w:pPr>
@@ -4534,35 +4493,22 @@
       <w:r>
         <w:t xml:space="preserve">     </w:t>
       </w:r>
-      <w:bookmarkStart w:id="21" w:name="_Toc59110172"/>
+      <w:bookmarkStart w:id="18" w:name="_Toc59110172"/>
       <w:r>
         <w:t xml:space="preserve">Figure </w:t>
       </w:r>
-      <w:r>
-        <w:fldChar w:fldCharType="begin"/>
-      </w:r>
-      <w:r>
-        <w:instrText xml:space="preserve"> SEQ Figure \* ARABIC </w:instrText>
-      </w:r>
-      <w:r>
-        <w:fldChar w:fldCharType="separate"/>
-      </w:r>
-      <w:r>
-        <w:rPr>
-          <w:noProof/>
-        </w:rPr>
-        <w:t>4</w:t>
-      </w:r>
-      <w:r>
-        <w:rPr>
-          <w:noProof/>
-        </w:rPr>
-        <w:fldChar w:fldCharType="end"/>
-      </w:r>
+      <w:fldSimple w:instr=" SEQ Figure \* ARABIC ">
+        <w:r>
+          <w:rPr>
+            <w:noProof/>
+          </w:rPr>
+          <w:t>4</w:t>
+        </w:r>
+      </w:fldSimple>
       <w:r>
         <w:t>: Property of MR Fluids</w:t>
       </w:r>
-      <w:bookmarkEnd w:id="21"/>
+      <w:bookmarkEnd w:id="18"/>
     </w:p>
     <w:p>
       <w:pPr>
@@ -4808,35 +4754,22 @@
       <w:r>
         <w:t xml:space="preserve">    </w:t>
       </w:r>
-      <w:bookmarkStart w:id="22" w:name="_Toc59110173"/>
+      <w:bookmarkStart w:id="19" w:name="_Toc59110173"/>
       <w:r>
         <w:t xml:space="preserve">Figure </w:t>
       </w:r>
-      <w:r>
-        <w:fldChar w:fldCharType="begin"/>
-      </w:r>
-      <w:r>
-        <w:instrText xml:space="preserve"> SEQ Figure \* ARABIC </w:instrText>
-      </w:r>
-      <w:r>
-        <w:fldChar w:fldCharType="separate"/>
-      </w:r>
-      <w:r>
-        <w:rPr>
-          <w:noProof/>
-        </w:rPr>
-        <w:t>5</w:t>
-      </w:r>
-      <w:r>
-        <w:rPr>
-          <w:noProof/>
-        </w:rPr>
-        <w:fldChar w:fldCharType="end"/>
-      </w:r>
+      <w:fldSimple w:instr=" SEQ Figure \* ARABIC ">
+        <w:r>
+          <w:rPr>
+            <w:noProof/>
+          </w:rPr>
+          <w:t>5</w:t>
+        </w:r>
+      </w:fldSimple>
       <w:r>
         <w:t>: MR Damper</w:t>
       </w:r>
-      <w:bookmarkEnd w:id="22"/>
+      <w:bookmarkEnd w:id="19"/>
     </w:p>
     <w:p>
       <w:pPr>
@@ -5181,11 +5114,11 @@
       <w:pPr>
         <w:pStyle w:val="Heading2"/>
       </w:pPr>
-      <w:bookmarkStart w:id="23" w:name="_Toc59110166"/>
+      <w:bookmarkStart w:id="20" w:name="_Toc59110166"/>
       <w:r>
         <w:t>4. Simulink Model Details</w:t>
       </w:r>
-      <w:bookmarkEnd w:id="23"/>
+      <w:bookmarkEnd w:id="20"/>
     </w:p>
     <w:p/>
     <w:p>
@@ -5409,12 +5342,12 @@
       <w:pPr>
         <w:pStyle w:val="Heading3"/>
       </w:pPr>
-      <w:bookmarkStart w:id="24" w:name="_Toc59110167"/>
+      <w:bookmarkStart w:id="21" w:name="_Toc59110167"/>
       <w:r>
         <w:lastRenderedPageBreak/>
         <w:t>4.1 Output Explanation</w:t>
       </w:r>
-      <w:bookmarkEnd w:id="24"/>
+      <w:bookmarkEnd w:id="21"/>
     </w:p>
     <w:p>
       <w:pPr>
@@ -5507,32 +5440,22 @@
         <w:pStyle w:val="Caption"/>
         <w:jc w:val="center"/>
       </w:pPr>
-      <w:bookmarkStart w:id="25" w:name="_Toc59110174"/>
+      <w:bookmarkStart w:id="22" w:name="_Toc59110174"/>
       <w:r>
         <w:t xml:space="preserve">Figure </w:t>
       </w:r>
-      <w:r>
-        <w:fldChar w:fldCharType="begin"/>
-      </w:r>
-      <w:r>
-        <w:instrText xml:space="preserve"> SEQ Figure \* ARABIC </w:instrText>
-      </w:r>
-      <w:r>
-        <w:fldChar w:fldCharType="separate"/>
-      </w:r>
-      <w:r>
-        <w:rPr>
-          <w:noProof/>
-        </w:rPr>
-        <w:t>6</w:t>
-      </w:r>
-      <w:r>
-        <w:fldChar w:fldCharType="end"/>
-      </w:r>
+      <w:fldSimple w:instr=" SEQ Figure \* ARABIC ">
+        <w:r>
+          <w:rPr>
+            <w:noProof/>
+          </w:rPr>
+          <w:t>6</w:t>
+        </w:r>
+      </w:fldSimple>
       <w:r>
         <w:t>: Output of the model</w:t>
       </w:r>
-      <w:bookmarkEnd w:id="25"/>
+      <w:bookmarkEnd w:id="22"/>
     </w:p>
     <w:p>
       <w:r>
@@ -5546,24 +5469,12 @@
     </w:p>
     <w:p>
       <w:r>
-        <w:t xml:space="preserve">At state </w:t>
-      </w:r>
-      <w:r>
-        <w:t>1 i.e. sport, the current value is 0.4</w:t>
-      </w:r>
-      <w:r>
-        <w:t xml:space="preserve"> A. </w:t>
-      </w:r>
-    </w:p>
-    <w:p>
-      <w:r>
-        <w:t xml:space="preserve">At state </w:t>
-      </w:r>
-      <w:r>
-        <w:t>2 i.e. sport+, the current value is 0.6</w:t>
-      </w:r>
-      <w:r>
-        <w:t xml:space="preserve"> A.</w:t>
+        <w:t xml:space="preserve">At state 1 i.e. sport, the current value is 0.4 A. </w:t>
+      </w:r>
+    </w:p>
+    <w:p>
+      <w:r>
+        <w:t>At state 2 i.e. sport+, the current value is 0.6 A.</w:t>
       </w:r>
       <w:r>
         <w:br/>
@@ -5576,12 +5487,150 @@
         <w:br/>
         <w:t>The fluctuating current values are sent to the look-up table, which outputs fluctuating damping forces.</w:t>
       </w:r>
+    </w:p>
+    <w:p/>
+    <w:p>
+      <w:pPr>
+        <w:pStyle w:val="Heading3"/>
+      </w:pPr>
+      <w:r>
+        <w:t>4.2 Callback Function</w:t>
+      </w:r>
+      <w:r>
+        <w:t xml:space="preserve"> and Look-up Table</w:t>
+      </w:r>
+    </w:p>
+    <w:p/>
+    <w:p>
+      <w:r>
+        <w:t>The ‘table data’ and the ‘breakpoints’ for the look-up table are sourced from ‘</w:t>
+      </w:r>
+      <w:proofErr w:type="spellStart"/>
+      <w:r>
+        <w:t>data_file.m</w:t>
+      </w:r>
+      <w:proofErr w:type="spellEnd"/>
+      <w:r>
+        <w:t xml:space="preserve">’. This file contains body roll values and the corresponding changes in value for the solenoid current. Again, these values are for demonstration purposes only and don’t have a relation to the physical phenomenon. </w:t>
+      </w:r>
       <w:r>
         <w:br/>
       </w:r>
       <w:r>
+        <w:lastRenderedPageBreak/>
+        <w:t xml:space="preserve">The </w:t>
+      </w:r>
+      <w:proofErr w:type="spellStart"/>
+      <w:r>
+        <w:t>PreLoad</w:t>
+      </w:r>
+      <w:proofErr w:type="spellEnd"/>
+      <w:r>
+        <w:t xml:space="preserve"> Callback function is called, which invokes the ‘</w:t>
+      </w:r>
+      <w:proofErr w:type="spellStart"/>
+      <w:r>
+        <w:t>data_file.m</w:t>
+      </w:r>
+      <w:proofErr w:type="spellEnd"/>
+      <w:r>
+        <w:t>’ and loads the variables into the workspace.</w:t>
+      </w:r>
+    </w:p>
+    <w:p/>
+    <w:p>
+      <w:pPr>
+        <w:pStyle w:val="Heading3"/>
+      </w:pPr>
+      <w:r>
+        <w:t>4.3 Solver Selection Strategy</w:t>
+      </w:r>
+    </w:p>
+    <w:p>
+      <w:pPr>
+        <w:pStyle w:val="Heading3"/>
+      </w:pPr>
+    </w:p>
+    <w:p>
+      <w:r>
+        <w:t>There is no need for a stiff solver. After simulating the model with non-stiff solvers, the step size never becomes extremely small. Hence the model can be simulated with a non-stiff solver.</w:t>
+      </w:r>
+    </w:p>
+    <w:p/>
+    <w:p>
+      <w:r>
+        <w:t xml:space="preserve">There are no continuous states in the </w:t>
+      </w:r>
+      <w:proofErr w:type="gramStart"/>
+      <w:r>
+        <w:t>system,</w:t>
+      </w:r>
+      <w:proofErr w:type="gramEnd"/>
+      <w:r>
+        <w:t xml:space="preserve"> hence the solver to be selected should be discrete.</w:t>
+      </w:r>
+    </w:p>
+    <w:p/>
+    <w:p>
+      <w:r>
+        <w:t>Variable step solvers need to be selected for the system because, the body roll amount is treated as a random Gaussian distribution. Simulating this as a fixed step solver does not yield expected results.</w:t>
+      </w:r>
+      <w:r>
+        <w:t xml:space="preserve"> </w:t>
+      </w:r>
+    </w:p>
+    <w:p/>
+    <w:p>
+      <w:pPr>
+        <w:pStyle w:val="Heading3"/>
+      </w:pPr>
+      <w:r>
+        <w:t>4.4 Signal Builder</w:t>
+      </w:r>
+    </w:p>
+    <w:p>
+      <w:pPr>
+        <w:pStyle w:val="Heading3"/>
+      </w:pPr>
+    </w:p>
+    <w:p>
+      <w:r>
+        <w:t>To generate the body roll values, a signal generator has been used to generate the Random Gaussian Distribution, since the body roll of the vehicle while driving is completely random and needs to be compensated for in the same manner.</w:t>
+      </w:r>
+    </w:p>
+    <w:p/>
+    <w:p>
+      <w:pPr>
+        <w:pStyle w:val="Heading3"/>
+      </w:pPr>
+      <w:r>
+        <w:t>4.5 MATLAB Function Block</w:t>
+      </w:r>
+    </w:p>
+    <w:p>
+      <w:pPr>
+        <w:pStyle w:val="Heading3"/>
+      </w:pPr>
+    </w:p>
+    <w:p>
+      <w:r>
+        <w:t>The use of the MATLAB function block has been made to get the base current values depending on the state of operation of the suspension.</w:t>
+      </w:r>
+      <w:bookmarkStart w:id="23" w:name="_GoBack"/>
+      <w:bookmarkEnd w:id="23"/>
+      <w:r>
         <w:br/>
-        <w:t>The model conveys the following:</w:t>
+      </w:r>
+      <w:r>
+        <w:br/>
+      </w:r>
+      <w:proofErr w:type="spellStart"/>
+      <w:r>
+        <w:t>The</w:t>
+      </w:r>
+      <w:proofErr w:type="spellEnd"/>
+      <w:r>
+        <w:t xml:space="preserve"> model conveys the following:</w:t>
       </w:r>
     </w:p>
     <w:p>
@@ -5617,7 +5666,6 @@
         </w:numPr>
       </w:pPr>
       <w:r>
-        <w:lastRenderedPageBreak/>
         <w:t>Comfort is the softest setting and the damping forces are minimal. This is because of the low value of coefficient of damping.</w:t>
       </w:r>
     </w:p>
@@ -5697,14 +5745,15 @@
           <w:u w:val="single"/>
         </w:rPr>
       </w:pPr>
-      <w:bookmarkStart w:id="26" w:name="_Toc59110168"/>
+      <w:bookmarkStart w:id="24" w:name="_Toc59110168"/>
       <w:r>
         <w:rPr>
           <w:u w:val="single"/>
         </w:rPr>
+        <w:lastRenderedPageBreak/>
         <w:t>References:</w:t>
       </w:r>
-      <w:bookmarkEnd w:id="26"/>
+      <w:bookmarkEnd w:id="24"/>
     </w:p>
     <w:p/>
     <w:p>
@@ -6596,7 +6645,7 @@
             <w:color w:val="753DFF" w:themeColor="accent4"/>
             <w:sz w:val="20"/>
           </w:rPr>
-          <w:t>3</w:t>
+          <w:t>13</w:t>
         </w:r>
         <w:r>
           <w:rPr>
@@ -13781,6 +13830,49 @@
 </file>
 
 <file path=customXml/item1.xml><?xml version="1.0" encoding="utf-8"?>
+<p:properties xmlns:p="http://schemas.microsoft.com/office/2006/metadata/properties" xmlns:xsi="http://www.w3.org/2001/XMLSchema-instance" xmlns:pc="http://schemas.microsoft.com/office/infopath/2007/PartnerControls">
+  <documentManagement>
+    <SharedWithUsers xmlns="560f607a-810b-43d4-9489-f52adef10293">
+      <UserInfo>
+        <DisplayName>Saiprasad Gavali</DisplayName>
+        <AccountId>2387</AccountId>
+        <AccountType/>
+      </UserInfo>
+      <UserInfo>
+        <DisplayName>Gurudev Pawar</DisplayName>
+        <AccountId>5120</AccountId>
+        <AccountType/>
+      </UserInfo>
+      <UserInfo>
+        <DisplayName>Lawoo Mulik</DisplayName>
+        <AccountId>1532</AccountId>
+        <AccountType/>
+      </UserInfo>
+      <UserInfo>
+        <DisplayName>Pratima Kumari (PnP)</DisplayName>
+        <AccountId>1589</AccountId>
+        <AccountType/>
+      </UserInfo>
+      <UserInfo>
+        <DisplayName>Ajaykumar Kandagal</DisplayName>
+        <AccountId>1719</AccountId>
+        <AccountType/>
+      </UserInfo>
+    </SharedWithUsers>
+  </documentManagement>
+</p:properties>
+</file>
+
+<file path=customXml/item2.xml><?xml version="1.0" encoding="utf-8"?>
+<?mso-contentType ?>
+<FormTemplates xmlns="http://schemas.microsoft.com/sharepoint/v3/contenttype/forms">
+  <Display>DocumentLibraryForm</Display>
+  <Edit>DocumentLibraryForm</Edit>
+  <New>DocumentLibraryForm</New>
+</FormTemplates>
+</file>
+
+<file path=customXml/item3.xml><?xml version="1.0" encoding="utf-8"?>
 <ct:contentTypeSchema xmlns:ct="http://schemas.microsoft.com/office/2006/metadata/contentType" xmlns:ma="http://schemas.microsoft.com/office/2006/metadata/properties/metaAttributes" ct:_="" ma:_="" ma:contentTypeName="Document" ma:contentTypeID="0x010100B12A0075F20F844D913120172F4281D9" ma:contentTypeVersion="9" ma:contentTypeDescription="Create a new document." ma:contentTypeScope="" ma:versionID="8eea1d5187fe6adcaba1a54639d11509">
   <xsd:schema xmlns:xsd="http://www.w3.org/2001/XMLSchema" xmlns:xs="http://www.w3.org/2001/XMLSchema" xmlns:p="http://schemas.microsoft.com/office/2006/metadata/properties" xmlns:ns2="f57d8f2f-452f-4543-adb2-f64e69cf95d8" xmlns:ns3="560f607a-810b-43d4-9489-f52adef10293" targetNamespace="http://schemas.microsoft.com/office/2006/metadata/properties" ma:root="true" ma:fieldsID="26362e6b786c7c3ce907a6e465793ee6" ns2:_="" ns3:_="">
     <xsd:import namespace="f57d8f2f-452f-4543-adb2-f64e69cf95d8"/>
@@ -13975,49 +14067,6 @@
 </ct:contentTypeSchema>
 </file>
 
-<file path=customXml/item2.xml><?xml version="1.0" encoding="utf-8"?>
-<?mso-contentType ?>
-<FormTemplates xmlns="http://schemas.microsoft.com/sharepoint/v3/contenttype/forms">
-  <Display>DocumentLibraryForm</Display>
-  <Edit>DocumentLibraryForm</Edit>
-  <New>DocumentLibraryForm</New>
-</FormTemplates>
-</file>
-
-<file path=customXml/item3.xml><?xml version="1.0" encoding="utf-8"?>
-<p:properties xmlns:p="http://schemas.microsoft.com/office/2006/metadata/properties" xmlns:xsi="http://www.w3.org/2001/XMLSchema-instance" xmlns:pc="http://schemas.microsoft.com/office/infopath/2007/PartnerControls">
-  <documentManagement>
-    <SharedWithUsers xmlns="560f607a-810b-43d4-9489-f52adef10293">
-      <UserInfo>
-        <DisplayName>Saiprasad Gavali</DisplayName>
-        <AccountId>2387</AccountId>
-        <AccountType/>
-      </UserInfo>
-      <UserInfo>
-        <DisplayName>Gurudev Pawar</DisplayName>
-        <AccountId>5120</AccountId>
-        <AccountType/>
-      </UserInfo>
-      <UserInfo>
-        <DisplayName>Lawoo Mulik</DisplayName>
-        <AccountId>1532</AccountId>
-        <AccountType/>
-      </UserInfo>
-      <UserInfo>
-        <DisplayName>Pratima Kumari (PnP)</DisplayName>
-        <AccountId>1589</AccountId>
-        <AccountType/>
-      </UserInfo>
-      <UserInfo>
-        <DisplayName>Ajaykumar Kandagal</DisplayName>
-        <AccountId>1719</AccountId>
-        <AccountType/>
-      </UserInfo>
-    </SharedWithUsers>
-  </documentManagement>
-</p:properties>
-</file>
-
 <file path=customXml/item4.xml><?xml version="1.0" encoding="utf-8"?>
 <b:Sources xmlns:b="http://schemas.openxmlformats.org/officeDocument/2006/bibliography" xmlns="http://schemas.openxmlformats.org/officeDocument/2006/bibliography" SelectedStyle="\APASixthEditionOfficeOnline.xsl" StyleName="APA" Version="6">
   <b:Source>
@@ -14051,6 +14100,24 @@
 </file>
 
 <file path=customXml/itemProps1.xml><?xml version="1.0" encoding="utf-8"?>
+<ds:datastoreItem xmlns:ds="http://schemas.openxmlformats.org/officeDocument/2006/customXml" ds:itemID="{A5B64753-B9D4-4CDC-AF55-F17D3633DF46}">
+  <ds:schemaRefs>
+    <ds:schemaRef ds:uri="http://schemas.microsoft.com/office/2006/metadata/properties"/>
+    <ds:schemaRef ds:uri="http://schemas.microsoft.com/office/infopath/2007/PartnerControls"/>
+    <ds:schemaRef ds:uri="560f607a-810b-43d4-9489-f52adef10293"/>
+  </ds:schemaRefs>
+</ds:datastoreItem>
+</file>
+
+<file path=customXml/itemProps2.xml><?xml version="1.0" encoding="utf-8"?>
+<ds:datastoreItem xmlns:ds="http://schemas.openxmlformats.org/officeDocument/2006/customXml" ds:itemID="{49B82763-11BA-4569-BE14-8F5D9CF3712E}">
+  <ds:schemaRefs>
+    <ds:schemaRef ds:uri="http://schemas.microsoft.com/sharepoint/v3/contenttype/forms"/>
+  </ds:schemaRefs>
+</ds:datastoreItem>
+</file>
+
+<file path=customXml/itemProps3.xml><?xml version="1.0" encoding="utf-8"?>
 <ds:datastoreItem xmlns:ds="http://schemas.openxmlformats.org/officeDocument/2006/customXml" ds:itemID="{92B3B167-74F1-4F78-A408-078A41B4EC02}">
   <ds:schemaRefs>
     <ds:schemaRef ds:uri="http://schemas.microsoft.com/office/2006/metadata/contentType"/>
@@ -14069,26 +14136,8 @@
 </ds:datastoreItem>
 </file>
 
-<file path=customXml/itemProps2.xml><?xml version="1.0" encoding="utf-8"?>
-<ds:datastoreItem xmlns:ds="http://schemas.openxmlformats.org/officeDocument/2006/customXml" ds:itemID="{49B82763-11BA-4569-BE14-8F5D9CF3712E}">
-  <ds:schemaRefs>
-    <ds:schemaRef ds:uri="http://schemas.microsoft.com/sharepoint/v3/contenttype/forms"/>
-  </ds:schemaRefs>
-</ds:datastoreItem>
-</file>
-
-<file path=customXml/itemProps3.xml><?xml version="1.0" encoding="utf-8"?>
-<ds:datastoreItem xmlns:ds="http://schemas.openxmlformats.org/officeDocument/2006/customXml" ds:itemID="{A5B64753-B9D4-4CDC-AF55-F17D3633DF46}">
-  <ds:schemaRefs>
-    <ds:schemaRef ds:uri="http://schemas.microsoft.com/office/2006/metadata/properties"/>
-    <ds:schemaRef ds:uri="http://schemas.microsoft.com/office/infopath/2007/PartnerControls"/>
-    <ds:schemaRef ds:uri="560f607a-810b-43d4-9489-f52adef10293"/>
-  </ds:schemaRefs>
-</ds:datastoreItem>
-</file>
-
 <file path=customXml/itemProps4.xml><?xml version="1.0" encoding="utf-8"?>
-<ds:datastoreItem xmlns:ds="http://schemas.openxmlformats.org/officeDocument/2006/customXml" ds:itemID="{BD537F41-FA66-4261-9AF8-8FDA9C61021D}">
+<ds:datastoreItem xmlns:ds="http://schemas.openxmlformats.org/officeDocument/2006/customXml" ds:itemID="{3B8203D4-8BAA-43E1-B304-9597BC069BF5}">
   <ds:schemaRefs>
     <ds:schemaRef ds:uri="http://schemas.openxmlformats.org/officeDocument/2006/bibliography"/>
   </ds:schemaRefs>

</xml_diff>

<commit_message>
Data inspector values taken and updated in the report
</commit_message>
<xml_diff>
--- a/Report for the model.docx
+++ b/Report for the model.docx
@@ -350,15 +350,7 @@
                                   </w:pPr>
                                   <w:bookmarkStart w:id="0" w:name="_Toc59110151"/>
                                   <w:r>
-                                    <w:t xml:space="preserve">Name: </w:t>
-                                  </w:r>
-                                  <w:proofErr w:type="spellStart"/>
-                                  <w:r>
-                                    <w:t>Viraj</w:t>
-                                  </w:r>
-                                  <w:proofErr w:type="spellEnd"/>
-                                  <w:r>
-                                    <w:t xml:space="preserve"> Gupta</w:t>
+                                    <w:t>Name: Viraj Gupta</w:t>
                                   </w:r>
                                   <w:bookmarkEnd w:id="0"/>
                                 </w:p>
@@ -3474,14 +3466,7 @@
         <w:rPr>
           <w:sz w:val="22"/>
         </w:rPr>
-        <w:t xml:space="preserve"> is the spring stiffness of the tire. </w:t>
-      </w:r>
-      <w:proofErr w:type="gramStart"/>
-      <w:r>
-        <w:rPr>
-          <w:sz w:val="22"/>
-        </w:rPr>
-        <w:t>m</w:t>
+        <w:t xml:space="preserve"> is the spring stiffness of the tire. m</w:t>
       </w:r>
       <w:r>
         <w:rPr>
@@ -3490,7 +3475,6 @@
         </w:rPr>
         <w:t>1</w:t>
       </w:r>
-      <w:proofErr w:type="gramEnd"/>
       <w:r>
         <w:rPr>
           <w:sz w:val="22"/>
@@ -3751,21 +3735,7 @@
         <w:rPr>
           <w:sz w:val="22"/>
         </w:rPr>
-        <w:t xml:space="preserve">Presently, Citroen uses an adaptive scan suspension that scans the road ahead for about 20 </w:t>
-      </w:r>
-      <w:proofErr w:type="spellStart"/>
-      <w:r>
-        <w:rPr>
-          <w:sz w:val="22"/>
-        </w:rPr>
-        <w:t>metres</w:t>
-      </w:r>
-      <w:proofErr w:type="spellEnd"/>
-      <w:r>
-        <w:rPr>
-          <w:sz w:val="22"/>
-        </w:rPr>
-        <w:t xml:space="preserve"> ahead and adjusts the damping coefficient of the dampers, making them softer or stiffer. The camera is placed at the back of the rear-view mirror, which allows for the road to be scanned effectively.</w:t>
+        <w:t>Presently, Citroen uses an adaptive scan suspension that scans the road ahead for about 20 metres ahead and adjusts the damping coefficient of the dampers, making them softer or stiffer. The camera is placed at the back of the rear-view mirror, which allows for the road to be scanned effectively.</w:t>
       </w:r>
     </w:p>
     <w:p>
@@ -3927,35 +3897,7 @@
         <w:rPr>
           <w:sz w:val="22"/>
         </w:rPr>
-        <w:t xml:space="preserve">In 1999, Mercedes-Benz came out with their first version of Active Body Control (ABC) in their CL-class. Since then until today, their version of ABC has changed and improved multifold and now their vehicles come with a new version called E-Active ABC. E-Active ABC comes with an </w:t>
-      </w:r>
-      <w:proofErr w:type="spellStart"/>
-      <w:r>
-        <w:rPr>
-          <w:sz w:val="22"/>
-        </w:rPr>
-        <w:t>airmatic</w:t>
-      </w:r>
-      <w:proofErr w:type="spellEnd"/>
-      <w:r>
-        <w:rPr>
-          <w:sz w:val="22"/>
-        </w:rPr>
-        <w:t xml:space="preserve"> suspension and allows one to change the damping characteristics of each wheel and not just the whole car at once. Hence providing </w:t>
-      </w:r>
-      <w:proofErr w:type="gramStart"/>
-      <w:r>
-        <w:rPr>
-          <w:sz w:val="22"/>
-        </w:rPr>
-        <w:t>an even better handling capabilities</w:t>
-      </w:r>
-      <w:proofErr w:type="gramEnd"/>
-      <w:r>
-        <w:rPr>
-          <w:sz w:val="22"/>
-        </w:rPr>
-        <w:t>.</w:t>
+        <w:t>In 1999, Mercedes-Benz came out with their first version of Active Body Control (ABC) in their CL-class. Since then until today, their version of ABC has changed and improved multifold and now their vehicles come with a new version called E-Active ABC. E-Active ABC comes with an airmatic suspension and allows one to change the damping characteristics of each wheel and not just the whole car at once. Hence providing an even better handling capabilities.</w:t>
       </w:r>
     </w:p>
     <w:p>
@@ -4536,19 +4478,11 @@
         </w:rPr>
         <w:t xml:space="preserve"> these </w:t>
       </w:r>
-      <w:proofErr w:type="gramStart"/>
-      <w:r>
-        <w:rPr>
-          <w:sz w:val="22"/>
-        </w:rPr>
-        <w:t>class</w:t>
-      </w:r>
-      <w:proofErr w:type="gramEnd"/>
-      <w:r>
-        <w:rPr>
-          <w:sz w:val="22"/>
-        </w:rPr>
-        <w:t xml:space="preserve"> of fluids can be employed in semi-active suspension systems as damper fluids.</w:t>
+      <w:r>
+        <w:rPr>
+          <w:sz w:val="22"/>
+        </w:rPr>
+        <w:t>class of fluids can be employed in semi-active suspension systems as damper fluids.</w:t>
       </w:r>
     </w:p>
     <w:p>
@@ -5276,21 +5210,7 @@
         <w:rPr>
           <w:szCs w:val="24"/>
         </w:rPr>
-        <w:t xml:space="preserve">The values from table </w:t>
-      </w:r>
-      <w:proofErr w:type="gramStart"/>
-      <w:r>
-        <w:rPr>
-          <w:szCs w:val="24"/>
-        </w:rPr>
-        <w:t>8,</w:t>
-      </w:r>
-      <w:proofErr w:type="gramEnd"/>
-      <w:r>
-        <w:rPr>
-          <w:szCs w:val="24"/>
-        </w:rPr>
-        <w:t xml:space="preserve"> have been mapped to a look-up table.</w:t>
+        <w:t>The values from table 8, have been mapped to a look-up table.</w:t>
       </w:r>
       <w:r>
         <w:rPr>
@@ -5308,20 +5228,64 @@
       </w:pPr>
     </w:p>
     <w:p>
-      <w:pPr>
-        <w:rPr>
-          <w:sz w:val="20"/>
-          <w:szCs w:val="20"/>
-        </w:rPr>
-      </w:pPr>
-    </w:p>
-    <w:p>
-      <w:pPr>
-        <w:rPr>
-          <w:sz w:val="20"/>
-          <w:szCs w:val="20"/>
-        </w:rPr>
-      </w:pPr>
+      <w:r>
+        <w:t>The model conveys the following:</w:t>
+      </w:r>
+    </w:p>
+    <w:p>
+      <w:pPr>
+        <w:pStyle w:val="ListParagraph"/>
+        <w:numPr>
+          <w:ilvl w:val="0"/>
+          <w:numId w:val="34"/>
+        </w:numPr>
+      </w:pPr>
+      <w:r>
+        <w:t>Depending upon the driving mode, a base value of damping forces can be selected.</w:t>
+      </w:r>
+    </w:p>
+    <w:p>
+      <w:pPr>
+        <w:pStyle w:val="ListParagraph"/>
+        <w:numPr>
+          <w:ilvl w:val="0"/>
+          <w:numId w:val="34"/>
+        </w:numPr>
+      </w:pPr>
+      <w:r>
+        <w:t>Small adjustments around the base value can be made by countering the body roll movements.</w:t>
+      </w:r>
+    </w:p>
+    <w:p>
+      <w:pPr>
+        <w:pStyle w:val="ListParagraph"/>
+        <w:numPr>
+          <w:ilvl w:val="0"/>
+          <w:numId w:val="34"/>
+        </w:numPr>
+      </w:pPr>
+      <w:r>
+        <w:lastRenderedPageBreak/>
+        <w:t>Comfort is the softest setting and the damping forces are minimal. This is because of the low value of coefficient of damping.</w:t>
+      </w:r>
+    </w:p>
+    <w:p>
+      <w:pPr>
+        <w:pStyle w:val="ListParagraph"/>
+        <w:numPr>
+          <w:ilvl w:val="0"/>
+          <w:numId w:val="34"/>
+        </w:numPr>
+      </w:pPr>
+      <w:r>
+        <w:t>Sport+ is the hardest setting and the damping forces are maximum. This is because of the high value of coefficient of damping.</w:t>
+      </w:r>
+    </w:p>
+    <w:p/>
+    <w:p>
+      <w:r>
+        <w:t>The model is a very high level implementation of the semi-active damping system using MR dampers and is only used to convey the concept of semi-active damping.</w:t>
+      </w:r>
     </w:p>
     <w:p>
       <w:pPr>
@@ -5332,6 +5296,11 @@
       <w:pPr>
         <w:pStyle w:val="Heading3"/>
       </w:pPr>
+      <w:bookmarkStart w:id="21" w:name="_Toc59110167"/>
+      <w:r>
+        <w:t>4.1 Output Explanation</w:t>
+      </w:r>
+      <w:bookmarkEnd w:id="21"/>
     </w:p>
     <w:p>
       <w:pPr>
@@ -5340,22 +5309,6 @@
     </w:p>
     <w:p>
       <w:pPr>
-        <w:pStyle w:val="Heading3"/>
-      </w:pPr>
-      <w:bookmarkStart w:id="21" w:name="_Toc59110167"/>
-      <w:r>
-        <w:lastRenderedPageBreak/>
-        <w:t>4.1 Output Explanation</w:t>
-      </w:r>
-      <w:bookmarkEnd w:id="21"/>
-    </w:p>
-    <w:p>
-      <w:pPr>
-        <w:pStyle w:val="Heading3"/>
-      </w:pPr>
-    </w:p>
-    <w:p>
-      <w:pPr>
         <w:rPr>
           <w:szCs w:val="24"/>
         </w:rPr>
@@ -5378,14 +5331,6 @@
       <w:pPr>
         <w:keepNext/>
       </w:pPr>
-      <w:r>
-        <w:rPr>
-          <w:noProof/>
-          <w:sz w:val="20"/>
-          <w:szCs w:val="20"/>
-        </w:rPr>
-        <w:t>A</w:t>
-      </w:r>
       <w:r>
         <w:rPr>
           <w:noProof/>
@@ -5456,8 +5401,6 @@
         <w:t>: Output of the model</w:t>
       </w:r>
       <w:bookmarkEnd w:id="22"/>
-    </w:p>
-    <w:p>
       <w:r>
         <w:br/>
       </w:r>
@@ -5485,15 +5428,175 @@
       </w:r>
       <w:r>
         <w:br/>
+      </w:r>
+      <w:r>
+        <w:lastRenderedPageBreak/>
         <w:t>The fluctuating current values are sent to the look-up table, which outputs fluctuating damping forces.</w:t>
       </w:r>
     </w:p>
     <w:p/>
     <w:p>
+      <w:r>
+        <w:t>The relation between state and the base current values are given below:</w:t>
+      </w:r>
+      <w:r>
+        <w:br/>
+      </w:r>
+    </w:p>
+    <w:p>
+      <w:pPr>
+        <w:keepNext/>
+      </w:pPr>
+      <w:r>
+        <w:rPr>
+          <w:noProof/>
+        </w:rPr>
+        <w:drawing>
+          <wp:inline distT="0" distB="0" distL="0" distR="0" wp14:anchorId="78B60BFF" wp14:editId="5739339C">
+            <wp:extent cx="6463695" cy="3061252"/>
+            <wp:effectExtent l="0" t="0" r="0" b="6350"/>
+            <wp:docPr id="11" name="Picture 11"/>
+            <wp:cNvGraphicFramePr>
+              <a:graphicFrameLocks xmlns:a="http://schemas.openxmlformats.org/drawingml/2006/main" noChangeAspect="1"/>
+            </wp:cNvGraphicFramePr>
+            <a:graphic xmlns:a="http://schemas.openxmlformats.org/drawingml/2006/main">
+              <a:graphicData uri="http://schemas.openxmlformats.org/drawingml/2006/picture">
+                <pic:pic xmlns:pic="http://schemas.openxmlformats.org/drawingml/2006/picture">
+                  <pic:nvPicPr>
+                    <pic:cNvPr id="0" name="Capture.JPG"/>
+                    <pic:cNvPicPr/>
+                  </pic:nvPicPr>
+                  <pic:blipFill>
+                    <a:blip r:embed="rId21">
+                      <a:extLst>
+                        <a:ext uri="{28A0092B-C50C-407E-A947-70E740481C1C}">
+                          <a14:useLocalDpi xmlns:a14="http://schemas.microsoft.com/office/drawing/2010/main" val="0"/>
+                        </a:ext>
+                      </a:extLst>
+                    </a:blip>
+                    <a:stretch>
+                      <a:fillRect/>
+                    </a:stretch>
+                  </pic:blipFill>
+                  <pic:spPr>
+                    <a:xfrm>
+                      <a:off x="0" y="0"/>
+                      <a:ext cx="6469380" cy="3063944"/>
+                    </a:xfrm>
+                    <a:prstGeom prst="rect">
+                      <a:avLst/>
+                    </a:prstGeom>
+                  </pic:spPr>
+                </pic:pic>
+              </a:graphicData>
+            </a:graphic>
+          </wp:inline>
+        </w:drawing>
+      </w:r>
+    </w:p>
+    <w:p>
+      <w:pPr>
+        <w:pStyle w:val="Caption"/>
+        <w:jc w:val="center"/>
+      </w:pPr>
+      <w:r>
+        <w:t xml:space="preserve">Figure </w:t>
+      </w:r>
+      <w:fldSimple w:instr=" SEQ Figure \* ARABIC ">
+        <w:r>
+          <w:rPr>
+            <w:noProof/>
+          </w:rPr>
+          <w:t>7</w:t>
+        </w:r>
+      </w:fldSimple>
+      <w:r>
+        <w:t>: State vs Base Current</w:t>
+      </w:r>
+    </w:p>
+    <w:p/>
+    <w:p>
+      <w:r>
+        <w:t>The relation between current values in each state and the current added because of body roll are mentioned below:</w:t>
+      </w:r>
+    </w:p>
+    <w:p>
+      <w:pPr>
+        <w:keepNext/>
+      </w:pPr>
+      <w:r>
+        <w:rPr>
+          <w:noProof/>
+        </w:rPr>
+        <w:drawing>
+          <wp:inline distT="0" distB="0" distL="0" distR="0" wp14:anchorId="217D8CF5" wp14:editId="63D57816">
+            <wp:extent cx="6464753" cy="3180522"/>
+            <wp:effectExtent l="0" t="0" r="0" b="1270"/>
+            <wp:docPr id="12" name="Picture 12"/>
+            <wp:cNvGraphicFramePr>
+              <a:graphicFrameLocks xmlns:a="http://schemas.openxmlformats.org/drawingml/2006/main" noChangeAspect="1"/>
+            </wp:cNvGraphicFramePr>
+            <a:graphic xmlns:a="http://schemas.openxmlformats.org/drawingml/2006/main">
+              <a:graphicData uri="http://schemas.openxmlformats.org/drawingml/2006/picture">
+                <pic:pic xmlns:pic="http://schemas.openxmlformats.org/drawingml/2006/picture">
+                  <pic:nvPicPr>
+                    <pic:cNvPr id="0" name="Capture1.JPG"/>
+                    <pic:cNvPicPr/>
+                  </pic:nvPicPr>
+                  <pic:blipFill>
+                    <a:blip r:embed="rId22">
+                      <a:extLst>
+                        <a:ext uri="{28A0092B-C50C-407E-A947-70E740481C1C}">
+                          <a14:useLocalDpi xmlns:a14="http://schemas.microsoft.com/office/drawing/2010/main" val="0"/>
+                        </a:ext>
+                      </a:extLst>
+                    </a:blip>
+                    <a:stretch>
+                      <a:fillRect/>
+                    </a:stretch>
+                  </pic:blipFill>
+                  <pic:spPr>
+                    <a:xfrm>
+                      <a:off x="0" y="0"/>
+                      <a:ext cx="6469380" cy="3182798"/>
+                    </a:xfrm>
+                    <a:prstGeom prst="rect">
+                      <a:avLst/>
+                    </a:prstGeom>
+                  </pic:spPr>
+                </pic:pic>
+              </a:graphicData>
+            </a:graphic>
+          </wp:inline>
+        </w:drawing>
+      </w:r>
+    </w:p>
+    <w:p>
+      <w:pPr>
+        <w:pStyle w:val="Caption"/>
+        <w:jc w:val="center"/>
+      </w:pPr>
+      <w:r>
+        <w:t xml:space="preserve">Figure </w:t>
+      </w:r>
+      <w:fldSimple w:instr=" SEQ Figure \* ARABIC ">
+        <w:r>
+          <w:rPr>
+            <w:noProof/>
+          </w:rPr>
+          <w:t>8</w:t>
+        </w:r>
+      </w:fldSimple>
+      <w:r>
+        <w:t>: Base current vs Current due to body roll</w:t>
+      </w:r>
+    </w:p>
+    <w:p>
       <w:pPr>
         <w:pStyle w:val="Heading3"/>
       </w:pPr>
       <w:r>
+        <w:lastRenderedPageBreak/>
         <w:t>4.2 Callback Function</w:t>
       </w:r>
       <w:r>
@@ -5503,38 +5606,11 @@
     <w:p/>
     <w:p>
       <w:r>
-        <w:t>The ‘table data’ and the ‘breakpoints’ for the look-up table are sourced from ‘</w:t>
-      </w:r>
-      <w:proofErr w:type="spellStart"/>
-      <w:r>
-        <w:t>data_file.m</w:t>
-      </w:r>
-      <w:proofErr w:type="spellEnd"/>
-      <w:r>
-        <w:t xml:space="preserve">’. This file contains body roll values and the corresponding changes in value for the solenoid current. Again, these values are for demonstration purposes only and don’t have a relation to the physical phenomenon. </w:t>
+        <w:t xml:space="preserve">The ‘table data’ and the ‘breakpoints’ for the look-up table are sourced from ‘data_file.m’. This file contains body roll values and the corresponding changes in value for the solenoid current. Again, these values are for demonstration purposes only and don’t have a relation to the physical phenomenon. </w:t>
       </w:r>
       <w:r>
         <w:br/>
-      </w:r>
-      <w:r>
-        <w:lastRenderedPageBreak/>
-        <w:t xml:space="preserve">The </w:t>
-      </w:r>
-      <w:proofErr w:type="spellStart"/>
-      <w:r>
-        <w:t>PreLoad</w:t>
-      </w:r>
-      <w:proofErr w:type="spellEnd"/>
-      <w:r>
-        <w:t xml:space="preserve"> Callback function is called, which invokes the ‘</w:t>
-      </w:r>
-      <w:proofErr w:type="spellStart"/>
-      <w:r>
-        <w:t>data_file.m</w:t>
-      </w:r>
-      <w:proofErr w:type="spellEnd"/>
-      <w:r>
-        <w:t>’ and loads the variables into the workspace.</w:t>
+        <w:t>The PreLoad Callback function is called, which invokes the ‘data_file.m’ and loads the variables into the workspace.</w:t>
       </w:r>
     </w:p>
     <w:p/>
@@ -5559,15 +5635,7 @@
     <w:p/>
     <w:p>
       <w:r>
-        <w:t xml:space="preserve">There are no continuous states in the </w:t>
-      </w:r>
-      <w:proofErr w:type="gramStart"/>
-      <w:r>
-        <w:t>system,</w:t>
-      </w:r>
-      <w:proofErr w:type="gramEnd"/>
-      <w:r>
-        <w:t xml:space="preserve"> hence the solver to be selected should be discrete.</w:t>
+        <w:t>There are no continuous states in the system, hence the solver to be selected should be discrete.</w:t>
       </w:r>
     </w:p>
     <w:p/>
@@ -5608,134 +5676,16 @@
       </w:r>
     </w:p>
     <w:p>
-      <w:pPr>
-        <w:pStyle w:val="Heading3"/>
-      </w:pPr>
-    </w:p>
-    <w:p>
       <w:r>
         <w:t>The use of the MATLAB function block has been made to get the base current values depending on the state of operation of the suspension.</w:t>
       </w:r>
-      <w:bookmarkStart w:id="23" w:name="_GoBack"/>
-      <w:bookmarkEnd w:id="23"/>
       <w:r>
         <w:br/>
-      </w:r>
-      <w:r>
-        <w:br/>
-      </w:r>
-      <w:proofErr w:type="spellStart"/>
-      <w:r>
-        <w:t>The</w:t>
-      </w:r>
-      <w:proofErr w:type="spellEnd"/>
-      <w:r>
-        <w:t xml:space="preserve"> model conveys the following:</w:t>
-      </w:r>
-    </w:p>
-    <w:p>
-      <w:pPr>
-        <w:pStyle w:val="ListParagraph"/>
-        <w:numPr>
-          <w:ilvl w:val="0"/>
-          <w:numId w:val="34"/>
-        </w:numPr>
-      </w:pPr>
-      <w:r>
-        <w:t>Depending upon the driving mode, a base value of damping forces can be selected.</w:t>
-      </w:r>
-    </w:p>
-    <w:p>
-      <w:pPr>
-        <w:pStyle w:val="ListParagraph"/>
-        <w:numPr>
-          <w:ilvl w:val="0"/>
-          <w:numId w:val="34"/>
-        </w:numPr>
-      </w:pPr>
-      <w:r>
-        <w:t>Small adjustments around the base value can be made by countering the body roll movements.</w:t>
-      </w:r>
-    </w:p>
-    <w:p>
-      <w:pPr>
-        <w:pStyle w:val="ListParagraph"/>
-        <w:numPr>
-          <w:ilvl w:val="0"/>
-          <w:numId w:val="34"/>
-        </w:numPr>
-      </w:pPr>
-      <w:r>
-        <w:t>Comfort is the softest setting and the damping forces are minimal. This is because of the low value of coefficient of damping.</w:t>
-      </w:r>
-    </w:p>
-    <w:p>
-      <w:pPr>
-        <w:pStyle w:val="ListParagraph"/>
-        <w:numPr>
-          <w:ilvl w:val="0"/>
-          <w:numId w:val="34"/>
-        </w:numPr>
-      </w:pPr>
-      <w:r>
-        <w:t>Sport+ is the hardest setting and the damping forces are maximum. This is because of the high value of coefficient of damping.</w:t>
-      </w:r>
-    </w:p>
-    <w:p/>
-    <w:p>
-      <w:r>
-        <w:t>The model is a very high level implementation of the semi-active damping system using MR dampers and is only used to convey the concept of semi-active damping.</w:t>
       </w:r>
     </w:p>
     <w:p/>
     <w:p/>
     <w:p/>
-    <w:p/>
-    <w:p/>
-    <w:p/>
-    <w:p/>
-    <w:p/>
-    <w:p/>
-    <w:p/>
-    <w:p/>
-    <w:p/>
-    <w:p/>
-    <w:p/>
-    <w:p/>
-    <w:p/>
-    <w:p/>
-    <w:p/>
-    <w:p/>
-    <w:p/>
-    <w:p/>
-    <w:p/>
-    <w:p/>
-    <w:p/>
-    <w:p/>
-    <w:p/>
-    <w:p/>
-    <w:p/>
-    <w:p/>
-    <w:p/>
-    <w:p/>
-    <w:p/>
-    <w:p/>
-    <w:p/>
-    <w:p/>
-    <w:p>
-      <w:pPr>
-        <w:rPr>
-          <w:sz w:val="22"/>
-        </w:rPr>
-      </w:pPr>
-    </w:p>
-    <w:p>
-      <w:pPr>
-        <w:rPr>
-          <w:sz w:val="22"/>
-        </w:rPr>
-      </w:pPr>
-    </w:p>
     <w:p>
       <w:pPr>
         <w:pStyle w:val="Heading2"/>
@@ -5745,7 +5695,7 @@
           <w:u w:val="single"/>
         </w:rPr>
       </w:pPr>
-      <w:bookmarkStart w:id="24" w:name="_Toc59110168"/>
+      <w:bookmarkStart w:id="23" w:name="_Toc59110168"/>
       <w:r>
         <w:rPr>
           <w:u w:val="single"/>
@@ -5753,7 +5703,7 @@
         <w:lastRenderedPageBreak/>
         <w:t>References:</w:t>
       </w:r>
-      <w:bookmarkEnd w:id="24"/>
+      <w:bookmarkEnd w:id="23"/>
     </w:p>
     <w:p/>
     <w:p>
@@ -5811,55 +5761,7 @@
           <w:i/>
           <w:sz w:val="22"/>
         </w:rPr>
-        <w:t xml:space="preserve">. </w:t>
-      </w:r>
-      <w:proofErr w:type="spellStart"/>
-      <w:r>
-        <w:rPr>
-          <w:i/>
-          <w:sz w:val="22"/>
-        </w:rPr>
-        <w:t>Kashem</w:t>
-      </w:r>
-      <w:proofErr w:type="spellEnd"/>
-      <w:r>
-        <w:rPr>
-          <w:i/>
-          <w:sz w:val="22"/>
-        </w:rPr>
-        <w:t xml:space="preserve">, R. </w:t>
-      </w:r>
-      <w:proofErr w:type="spellStart"/>
-      <w:r>
-        <w:rPr>
-          <w:i/>
-          <w:sz w:val="22"/>
-        </w:rPr>
-        <w:t>Nagarajah</w:t>
-      </w:r>
-      <w:proofErr w:type="spellEnd"/>
-      <w:r>
-        <w:rPr>
-          <w:i/>
-          <w:sz w:val="22"/>
-        </w:rPr>
-        <w:t xml:space="preserve">, M. </w:t>
-      </w:r>
-      <w:proofErr w:type="spellStart"/>
-      <w:r>
-        <w:rPr>
-          <w:i/>
-          <w:sz w:val="22"/>
-        </w:rPr>
-        <w:t>Ektesabi</w:t>
-      </w:r>
-      <w:proofErr w:type="spellEnd"/>
-      <w:r>
-        <w:rPr>
-          <w:i/>
-          <w:sz w:val="22"/>
-        </w:rPr>
-        <w:t xml:space="preserve"> – Springer </w:t>
+        <w:t xml:space="preserve">. Kashem, R. Nagarajah, M. Ektesabi – Springer </w:t>
       </w:r>
       <w:r>
         <w:rPr>
@@ -5934,7 +5836,6 @@
         </w:rPr>
         <w:t xml:space="preserve">A. Goyal et. </w:t>
       </w:r>
-      <w:proofErr w:type="gramStart"/>
       <w:r>
         <w:rPr>
           <w:i/>
@@ -5949,7 +5850,6 @@
         </w:rPr>
         <w:t>l</w:t>
       </w:r>
-      <w:proofErr w:type="gramEnd"/>
       <w:r>
         <w:rPr>
           <w:sz w:val="22"/>
@@ -6036,33 +5936,8 @@
           <w:i/>
           <w:sz w:val="22"/>
         </w:rPr>
-        <w:t xml:space="preserve">by AMA </w:t>
-      </w:r>
-      <w:proofErr w:type="spellStart"/>
-      <w:r>
-        <w:rPr>
-          <w:i/>
-          <w:sz w:val="22"/>
-        </w:rPr>
-        <w:t>Soliman</w:t>
-      </w:r>
-      <w:proofErr w:type="spellEnd"/>
-      <w:r>
-        <w:rPr>
-          <w:i/>
-          <w:sz w:val="22"/>
-        </w:rPr>
-        <w:t xml:space="preserve"> and MMS </w:t>
-      </w:r>
-      <w:proofErr w:type="spellStart"/>
-      <w:r>
-        <w:rPr>
-          <w:i/>
-          <w:sz w:val="22"/>
-        </w:rPr>
-        <w:t>Kalidas</w:t>
-      </w:r>
-      <w:proofErr w:type="spellEnd"/>
+        <w:t>by AMA Soliman and MMS Kalidas</w:t>
+      </w:r>
       <w:r>
         <w:rPr>
           <w:i/>
@@ -6117,23 +5992,7 @@
           <w:i/>
           <w:sz w:val="22"/>
         </w:rPr>
-        <w:t xml:space="preserve">Arne Lind – Norwegian </w:t>
-      </w:r>
-      <w:proofErr w:type="spellStart"/>
-      <w:r>
-        <w:rPr>
-          <w:i/>
-          <w:sz w:val="22"/>
-        </w:rPr>
-        <w:t>Defence</w:t>
-      </w:r>
-      <w:proofErr w:type="spellEnd"/>
-      <w:r>
-        <w:rPr>
-          <w:i/>
-          <w:sz w:val="22"/>
-        </w:rPr>
-        <w:t xml:space="preserve"> R</w:t>
+        <w:t>Arne Lind – Norwegian Defence R</w:t>
       </w:r>
       <w:r>
         <w:rPr>
@@ -6184,21 +6043,12 @@
         </w:rPr>
         <w:t xml:space="preserve"> by </w:t>
       </w:r>
-      <w:proofErr w:type="spellStart"/>
       <w:r>
         <w:rPr>
           <w:i/>
           <w:sz w:val="22"/>
         </w:rPr>
-        <w:t>J.Cao</w:t>
-      </w:r>
-      <w:proofErr w:type="spellEnd"/>
-      <w:r>
-        <w:rPr>
-          <w:i/>
-          <w:sz w:val="22"/>
-        </w:rPr>
-        <w:t xml:space="preserve"> et al.</w:t>
+        <w:t>J.Cao et al.</w:t>
       </w:r>
       <w:r>
         <w:rPr>
@@ -6336,7 +6186,7 @@
           <w:szCs w:val="20"/>
         </w:rPr>
       </w:pPr>
-      <w:hyperlink r:id="rId21" w:history="1">
+      <w:hyperlink r:id="rId23" w:history="1">
         <w:r>
           <w:rPr>
             <w:rStyle w:val="Hyperlink"/>
@@ -6359,7 +6209,7 @@
           <w:szCs w:val="20"/>
         </w:rPr>
       </w:pPr>
-      <w:hyperlink r:id="rId22" w:history="1">
+      <w:hyperlink r:id="rId24" w:history="1">
         <w:r>
           <w:rPr>
             <w:rStyle w:val="Hyperlink"/>
@@ -6382,7 +6232,7 @@
           <w:szCs w:val="20"/>
         </w:rPr>
       </w:pPr>
-      <w:hyperlink r:id="rId23" w:history="1">
+      <w:hyperlink r:id="rId25" w:history="1">
         <w:r>
           <w:rPr>
             <w:rStyle w:val="Hyperlink"/>
@@ -6405,7 +6255,7 @@
           <w:szCs w:val="20"/>
         </w:rPr>
       </w:pPr>
-      <w:hyperlink r:id="rId24" w:history="1">
+      <w:hyperlink r:id="rId26" w:history="1">
         <w:r>
           <w:rPr>
             <w:rStyle w:val="Hyperlink"/>
@@ -6428,7 +6278,7 @@
           <w:szCs w:val="20"/>
         </w:rPr>
       </w:pPr>
-      <w:hyperlink r:id="rId25" w:history="1">
+      <w:hyperlink r:id="rId27" w:history="1">
         <w:r>
           <w:rPr>
             <w:rStyle w:val="Hyperlink"/>
@@ -6447,11 +6297,14 @@
           <w:numId w:val="32"/>
         </w:numPr>
         <w:rPr>
+          <w:rStyle w:val="Hyperlink"/>
+          <w:color w:val="auto"/>
           <w:sz w:val="20"/>
           <w:szCs w:val="20"/>
-        </w:rPr>
-      </w:pPr>
-      <w:hyperlink r:id="rId26" w:history="1">
+          <w:u w:val="none"/>
+        </w:rPr>
+      </w:pPr>
+      <w:hyperlink r:id="rId28" w:history="1">
         <w:r>
           <w:rPr>
             <w:rStyle w:val="Hyperlink"/>
@@ -6464,6 +6317,27 @@
     </w:p>
     <w:p>
       <w:pPr>
+        <w:pStyle w:val="ListParagraph"/>
+        <w:numPr>
+          <w:ilvl w:val="0"/>
+          <w:numId w:val="32"/>
+        </w:numPr>
+      </w:pPr>
+      <w:hyperlink r:id="rId29" w:history="1">
+        <w:r>
+          <w:rPr>
+            <w:rStyle w:val="Hyperlink"/>
+            <w:sz w:val="20"/>
+            <w:szCs w:val="20"/>
+          </w:rPr>
+          <w:t>https://www.researchgate.net/publication/277656442_Geometric_parameter_optimization_of_magneto-rheological_damper_using_design_of_experiment_technique</w:t>
+        </w:r>
+      </w:hyperlink>
+      <w:bookmarkStart w:id="24" w:name="_GoBack"/>
+      <w:bookmarkEnd w:id="24"/>
+    </w:p>
+    <w:p>
+      <w:pPr>
         <w:rPr>
           <w:i/>
           <w:sz w:val="32"/>
@@ -6478,9 +6352,9 @@
       </w:pPr>
     </w:p>
     <w:sectPr>
-      <w:headerReference w:type="default" r:id="rId27"/>
-      <w:footerReference w:type="default" r:id="rId28"/>
-      <w:footerReference w:type="first" r:id="rId29"/>
+      <w:headerReference w:type="default" r:id="rId30"/>
+      <w:footerReference w:type="default" r:id="rId31"/>
+      <w:footerReference w:type="first" r:id="rId32"/>
       <w:pgSz w:w="12240" w:h="15840"/>
       <w:pgMar w:top="720" w:right="900" w:bottom="720" w:left="1152" w:header="0" w:footer="272" w:gutter="0"/>
       <w:pgNumType w:start="1"/>
@@ -6645,7 +6519,7 @@
             <w:color w:val="753DFF" w:themeColor="accent4"/>
             <w:sz w:val="20"/>
           </w:rPr>
-          <w:t>13</w:t>
+          <w:t>15</w:t>
         </w:r>
         <w:r>
           <w:rPr>
@@ -14137,7 +14011,7 @@
 </file>
 
 <file path=customXml/itemProps4.xml><?xml version="1.0" encoding="utf-8"?>
-<ds:datastoreItem xmlns:ds="http://schemas.openxmlformats.org/officeDocument/2006/customXml" ds:itemID="{3B8203D4-8BAA-43E1-B304-9597BC069BF5}">
+<ds:datastoreItem xmlns:ds="http://schemas.openxmlformats.org/officeDocument/2006/customXml" ds:itemID="{07110040-DD74-4D1C-8F26-892E88EFD1DA}">
   <ds:schemaRefs>
     <ds:schemaRef ds:uri="http://schemas.openxmlformats.org/officeDocument/2006/bibliography"/>
   </ds:schemaRefs>

</xml_diff>